<commit_message>
Added git commands to doc
</commit_message>
<xml_diff>
--- a/Git.docx
+++ b/Git.docx
@@ -821,15 +821,2687 @@
         </w:rPr>
         <w:t>init</w:t>
       </w:r>
-      <w:bookmarkStart w:id="0" w:name="_GoBack"/>
-      <w:bookmarkEnd w:id="0"/>
       <w:proofErr w:type="spellEnd"/>
     </w:p>
     <w:p>
       <w:pPr>
         <w:pStyle w:val="ListParagraph"/>
-      </w:pPr>
+        <w:rPr>
+          <w:b/>
+        </w:rPr>
+      </w:pPr>
+      <w:bookmarkStart w:id="0" w:name="_GoBack"/>
+      <w:bookmarkEnd w:id="0"/>
     </w:p>
+    <w:tbl>
+      <w:tblPr>
+        <w:tblW w:w="9195" w:type="dxa"/>
+        <w:tblCellSpacing w:w="15" w:type="dxa"/>
+        <w:tblBorders>
+          <w:top w:val="single" w:sz="6" w:space="0" w:color="DFE1E6"/>
+          <w:left w:val="single" w:sz="6" w:space="0" w:color="DFE1E6"/>
+          <w:bottom w:val="single" w:sz="6" w:space="0" w:color="DFE1E6"/>
+          <w:right w:val="single" w:sz="6" w:space="0" w:color="DFE1E6"/>
+        </w:tblBorders>
+        <w:tblCellMar>
+          <w:top w:w="15" w:type="dxa"/>
+          <w:left w:w="15" w:type="dxa"/>
+          <w:bottom w:w="15" w:type="dxa"/>
+          <w:right w:w="15" w:type="dxa"/>
+        </w:tblCellMar>
+        <w:tblLook w:val="04A0" w:firstRow="1" w:lastRow="0" w:firstColumn="1" w:lastColumn="0" w:noHBand="0" w:noVBand="1"/>
+      </w:tblPr>
+      <w:tblGrid>
+        <w:gridCol w:w="1310"/>
+        <w:gridCol w:w="2017"/>
+        <w:gridCol w:w="5868"/>
+      </w:tblGrid>
+      <w:tr>
+        <w:trPr>
+          <w:trHeight w:val="600"/>
+          <w:tblCellSpacing w:w="15" w:type="dxa"/>
+        </w:trPr>
+        <w:tc>
+          <w:tcPr>
+            <w:tcW w:w="0" w:type="auto"/>
+            <w:tcBorders>
+              <w:top w:val="single" w:sz="2" w:space="0" w:color="DFE1E6"/>
+              <w:left w:val="single" w:sz="2" w:space="0" w:color="DFE1E6"/>
+              <w:bottom w:val="single" w:sz="6" w:space="0" w:color="DFE1E6"/>
+              <w:right w:val="single" w:sz="6" w:space="0" w:color="DFE1E6"/>
+            </w:tcBorders>
+            <w:shd w:val="clear" w:color="auto" w:fill="FAFBFC"/>
+            <w:tcMar>
+              <w:top w:w="0" w:type="dxa"/>
+              <w:left w:w="150" w:type="dxa"/>
+              <w:bottom w:w="0" w:type="dxa"/>
+              <w:right w:w="150" w:type="dxa"/>
+            </w:tcMar>
+            <w:vAlign w:val="center"/>
+            <w:hideMark/>
+          </w:tcPr>
+          <w:p>
+            <w:pPr>
+              <w:spacing w:before="180"/>
+              <w:rPr>
+                <w:rFonts w:ascii="Times New Roman" w:hAnsi="Times New Roman" w:cs="Times New Roman"/>
+                <w:color w:val="42526E"/>
+                <w:sz w:val="24"/>
+                <w:szCs w:val="24"/>
+              </w:rPr>
+            </w:pPr>
+            <w:r>
+              <w:rPr>
+                <w:color w:val="42526E"/>
+              </w:rPr>
+              <w:t>Git task</w:t>
+            </w:r>
+          </w:p>
+        </w:tc>
+        <w:tc>
+          <w:tcPr>
+            <w:tcW w:w="0" w:type="auto"/>
+            <w:tcBorders>
+              <w:top w:val="single" w:sz="2" w:space="0" w:color="DFE1E6"/>
+              <w:left w:val="single" w:sz="2" w:space="0" w:color="DFE1E6"/>
+              <w:bottom w:val="single" w:sz="6" w:space="0" w:color="DFE1E6"/>
+              <w:right w:val="single" w:sz="6" w:space="0" w:color="DFE1E6"/>
+            </w:tcBorders>
+            <w:shd w:val="clear" w:color="auto" w:fill="FAFBFC"/>
+            <w:tcMar>
+              <w:top w:w="0" w:type="dxa"/>
+              <w:left w:w="150" w:type="dxa"/>
+              <w:bottom w:w="0" w:type="dxa"/>
+              <w:right w:w="150" w:type="dxa"/>
+            </w:tcMar>
+            <w:vAlign w:val="center"/>
+            <w:hideMark/>
+          </w:tcPr>
+          <w:p>
+            <w:pPr>
+              <w:spacing w:before="180"/>
+              <w:rPr>
+                <w:color w:val="42526E"/>
+              </w:rPr>
+            </w:pPr>
+            <w:r>
+              <w:rPr>
+                <w:color w:val="42526E"/>
+              </w:rPr>
+              <w:t>Notes</w:t>
+            </w:r>
+          </w:p>
+        </w:tc>
+        <w:tc>
+          <w:tcPr>
+            <w:tcW w:w="6000" w:type="dxa"/>
+            <w:tcBorders>
+              <w:top w:val="single" w:sz="2" w:space="0" w:color="DFE1E6"/>
+              <w:left w:val="single" w:sz="2" w:space="0" w:color="DFE1E6"/>
+              <w:bottom w:val="single" w:sz="6" w:space="0" w:color="DFE1E6"/>
+              <w:right w:val="single" w:sz="2" w:space="0" w:color="DFE1E6"/>
+            </w:tcBorders>
+            <w:shd w:val="clear" w:color="auto" w:fill="FAFBFC"/>
+            <w:tcMar>
+              <w:top w:w="0" w:type="dxa"/>
+              <w:left w:w="150" w:type="dxa"/>
+              <w:bottom w:w="0" w:type="dxa"/>
+              <w:right w:w="150" w:type="dxa"/>
+            </w:tcMar>
+            <w:vAlign w:val="center"/>
+            <w:hideMark/>
+          </w:tcPr>
+          <w:p>
+            <w:pPr>
+              <w:spacing w:before="180"/>
+              <w:rPr>
+                <w:color w:val="42526E"/>
+              </w:rPr>
+            </w:pPr>
+            <w:r>
+              <w:rPr>
+                <w:color w:val="42526E"/>
+              </w:rPr>
+              <w:t>Git commands</w:t>
+            </w:r>
+          </w:p>
+        </w:tc>
+      </w:tr>
+      <w:tr>
+        <w:trPr>
+          <w:tblCellSpacing w:w="15" w:type="dxa"/>
+        </w:trPr>
+        <w:tc>
+          <w:tcPr>
+            <w:tcW w:w="0" w:type="auto"/>
+            <w:tcBorders>
+              <w:top w:val="single" w:sz="2" w:space="0" w:color="DFE1E6"/>
+              <w:left w:val="single" w:sz="2" w:space="0" w:color="DFE1E6"/>
+              <w:bottom w:val="single" w:sz="6" w:space="0" w:color="DFE1E6"/>
+              <w:right w:val="single" w:sz="6" w:space="0" w:color="DFE1E6"/>
+            </w:tcBorders>
+            <w:tcMar>
+              <w:top w:w="150" w:type="dxa"/>
+              <w:left w:w="150" w:type="dxa"/>
+              <w:bottom w:w="150" w:type="dxa"/>
+              <w:right w:w="150" w:type="dxa"/>
+            </w:tcMar>
+            <w:hideMark/>
+          </w:tcPr>
+          <w:p>
+            <w:pPr>
+              <w:spacing w:before="180"/>
+            </w:pPr>
+            <w:hyperlink r:id="rId12" w:history="1">
+              <w:r>
+                <w:rPr>
+                  <w:rStyle w:val="Hyperlink"/>
+                  <w:b/>
+                  <w:bCs/>
+                  <w:color w:val="3572B0"/>
+                </w:rPr>
+                <w:t>Tell Git who you are</w:t>
+              </w:r>
+            </w:hyperlink>
+          </w:p>
+        </w:tc>
+        <w:tc>
+          <w:tcPr>
+            <w:tcW w:w="0" w:type="auto"/>
+            <w:tcBorders>
+              <w:top w:val="single" w:sz="2" w:space="0" w:color="DFE1E6"/>
+              <w:left w:val="single" w:sz="2" w:space="0" w:color="DFE1E6"/>
+              <w:bottom w:val="single" w:sz="6" w:space="0" w:color="DFE1E6"/>
+              <w:right w:val="single" w:sz="6" w:space="0" w:color="DFE1E6"/>
+            </w:tcBorders>
+            <w:tcMar>
+              <w:top w:w="150" w:type="dxa"/>
+              <w:left w:w="150" w:type="dxa"/>
+              <w:bottom w:w="150" w:type="dxa"/>
+              <w:right w:w="150" w:type="dxa"/>
+            </w:tcMar>
+            <w:hideMark/>
+          </w:tcPr>
+          <w:p>
+            <w:pPr>
+              <w:spacing w:before="180"/>
+            </w:pPr>
+            <w:r>
+              <w:t>Configure the author name and email address to be used with your commits.</w:t>
+            </w:r>
+          </w:p>
+          <w:p>
+            <w:pPr>
+              <w:pStyle w:val="NormalWeb"/>
+              <w:spacing w:before="0" w:beforeAutospacing="0" w:after="0" w:afterAutospacing="0"/>
+            </w:pPr>
+            <w:r>
+              <w:t>Note that Git </w:t>
+            </w:r>
+            <w:hyperlink r:id="rId13" w:anchor="26219423" w:history="1">
+              <w:r>
+                <w:rPr>
+                  <w:rStyle w:val="Hyperlink"/>
+                  <w:color w:val="3572B0"/>
+                </w:rPr>
+                <w:t>strips some characters</w:t>
+              </w:r>
+            </w:hyperlink>
+            <w:r>
+              <w:t> (for example trailing periods) from </w:t>
+            </w:r>
+            <w:r>
+              <w:rPr>
+                <w:rStyle w:val="HTMLCode"/>
+                <w:rFonts w:ascii="Courier" w:hAnsi="Courier"/>
+              </w:rPr>
+              <w:t>user.name</w:t>
+            </w:r>
+            <w:r>
+              <w:t>.</w:t>
+            </w:r>
+          </w:p>
+        </w:tc>
+        <w:tc>
+          <w:tcPr>
+            <w:tcW w:w="0" w:type="auto"/>
+            <w:tcBorders>
+              <w:top w:val="single" w:sz="2" w:space="0" w:color="DFE1E6"/>
+              <w:left w:val="single" w:sz="2" w:space="0" w:color="DFE1E6"/>
+              <w:bottom w:val="single" w:sz="6" w:space="0" w:color="DFE1E6"/>
+              <w:right w:val="single" w:sz="2" w:space="0" w:color="DFE1E6"/>
+            </w:tcBorders>
+            <w:tcMar>
+              <w:top w:w="150" w:type="dxa"/>
+              <w:left w:w="150" w:type="dxa"/>
+              <w:bottom w:w="150" w:type="dxa"/>
+              <w:right w:w="150" w:type="dxa"/>
+            </w:tcMar>
+            <w:hideMark/>
+          </w:tcPr>
+          <w:p>
+            <w:r>
+              <w:rPr>
+                <w:rStyle w:val="HTMLCode"/>
+                <w:rFonts w:ascii="Courier" w:eastAsiaTheme="minorHAnsi" w:hAnsi="Courier"/>
+              </w:rPr>
+              <w:t>git config --global user.name "Sam Smith"</w:t>
+            </w:r>
+          </w:p>
+          <w:p>
+            <w:pPr>
+              <w:pStyle w:val="NormalWeb"/>
+              <w:spacing w:before="180" w:beforeAutospacing="0" w:after="0" w:afterAutospacing="0"/>
+            </w:pPr>
+            <w:r>
+              <w:rPr>
+                <w:rStyle w:val="HTMLCode"/>
+                <w:rFonts w:ascii="Courier" w:hAnsi="Courier"/>
+              </w:rPr>
+              <w:t>git config --global </w:t>
+            </w:r>
+            <w:proofErr w:type="spellStart"/>
+            <w:proofErr w:type="gramStart"/>
+            <w:r>
+              <w:rPr>
+                <w:rStyle w:val="HTMLCode"/>
+                <w:rFonts w:ascii="Courier" w:hAnsi="Courier"/>
+              </w:rPr>
+              <w:t>user.email</w:t>
+            </w:r>
+            <w:proofErr w:type="spellEnd"/>
+            <w:proofErr w:type="gramEnd"/>
+            <w:r>
+              <w:rPr>
+                <w:rStyle w:val="HTMLCode"/>
+                <w:rFonts w:ascii="Courier" w:hAnsi="Courier"/>
+              </w:rPr>
+              <w:t xml:space="preserve"> sam@example.com</w:t>
+            </w:r>
+          </w:p>
+        </w:tc>
+      </w:tr>
+      <w:tr>
+        <w:trPr>
+          <w:tblCellSpacing w:w="15" w:type="dxa"/>
+        </w:trPr>
+        <w:tc>
+          <w:tcPr>
+            <w:tcW w:w="0" w:type="auto"/>
+            <w:tcBorders>
+              <w:top w:val="single" w:sz="2" w:space="0" w:color="DFE1E6"/>
+              <w:left w:val="single" w:sz="2" w:space="0" w:color="DFE1E6"/>
+              <w:bottom w:val="single" w:sz="6" w:space="0" w:color="DFE1E6"/>
+              <w:right w:val="single" w:sz="6" w:space="0" w:color="DFE1E6"/>
+            </w:tcBorders>
+            <w:tcMar>
+              <w:top w:w="150" w:type="dxa"/>
+              <w:left w:w="150" w:type="dxa"/>
+              <w:bottom w:w="150" w:type="dxa"/>
+              <w:right w:w="150" w:type="dxa"/>
+            </w:tcMar>
+            <w:hideMark/>
+          </w:tcPr>
+          <w:p>
+            <w:hyperlink r:id="rId14" w:history="1">
+              <w:r>
+                <w:rPr>
+                  <w:rStyle w:val="Hyperlink"/>
+                  <w:b/>
+                  <w:bCs/>
+                  <w:color w:val="3572B0"/>
+                </w:rPr>
+                <w:t>Create a new local repository</w:t>
+              </w:r>
+            </w:hyperlink>
+          </w:p>
+        </w:tc>
+        <w:tc>
+          <w:tcPr>
+            <w:tcW w:w="0" w:type="auto"/>
+            <w:tcBorders>
+              <w:top w:val="single" w:sz="2" w:space="0" w:color="DFE1E6"/>
+              <w:left w:val="single" w:sz="2" w:space="0" w:color="DFE1E6"/>
+              <w:bottom w:val="single" w:sz="6" w:space="0" w:color="DFE1E6"/>
+              <w:right w:val="single" w:sz="6" w:space="0" w:color="DFE1E6"/>
+            </w:tcBorders>
+            <w:tcMar>
+              <w:top w:w="150" w:type="dxa"/>
+              <w:left w:w="150" w:type="dxa"/>
+              <w:bottom w:w="150" w:type="dxa"/>
+              <w:right w:w="150" w:type="dxa"/>
+            </w:tcMar>
+            <w:hideMark/>
+          </w:tcPr>
+          <w:p>
+            <w:r>
+              <w:t> </w:t>
+            </w:r>
+          </w:p>
+        </w:tc>
+        <w:tc>
+          <w:tcPr>
+            <w:tcW w:w="0" w:type="auto"/>
+            <w:tcBorders>
+              <w:top w:val="single" w:sz="2" w:space="0" w:color="DFE1E6"/>
+              <w:left w:val="single" w:sz="2" w:space="0" w:color="DFE1E6"/>
+              <w:bottom w:val="single" w:sz="6" w:space="0" w:color="DFE1E6"/>
+              <w:right w:val="single" w:sz="2" w:space="0" w:color="DFE1E6"/>
+            </w:tcBorders>
+            <w:tcMar>
+              <w:top w:w="150" w:type="dxa"/>
+              <w:left w:w="150" w:type="dxa"/>
+              <w:bottom w:w="150" w:type="dxa"/>
+              <w:right w:w="150" w:type="dxa"/>
+            </w:tcMar>
+            <w:hideMark/>
+          </w:tcPr>
+          <w:p>
+            <w:pPr>
+              <w:pStyle w:val="HTMLPreformatted"/>
+            </w:pPr>
+            <w:r>
+              <w:t xml:space="preserve">git </w:t>
+            </w:r>
+            <w:proofErr w:type="spellStart"/>
+            <w:r>
+              <w:t>init</w:t>
+            </w:r>
+            <w:proofErr w:type="spellEnd"/>
+          </w:p>
+        </w:tc>
+      </w:tr>
+      <w:tr>
+        <w:trPr>
+          <w:tblCellSpacing w:w="15" w:type="dxa"/>
+        </w:trPr>
+        <w:tc>
+          <w:tcPr>
+            <w:tcW w:w="0" w:type="auto"/>
+            <w:vMerge w:val="restart"/>
+            <w:tcBorders>
+              <w:top w:val="single" w:sz="2" w:space="0" w:color="DFE1E6"/>
+              <w:left w:val="single" w:sz="2" w:space="0" w:color="DFE1E6"/>
+              <w:bottom w:val="single" w:sz="6" w:space="0" w:color="DFE1E6"/>
+              <w:right w:val="single" w:sz="6" w:space="0" w:color="DFE1E6"/>
+            </w:tcBorders>
+            <w:tcMar>
+              <w:top w:w="150" w:type="dxa"/>
+              <w:left w:w="150" w:type="dxa"/>
+              <w:bottom w:w="150" w:type="dxa"/>
+              <w:right w:w="150" w:type="dxa"/>
+            </w:tcMar>
+            <w:hideMark/>
+          </w:tcPr>
+          <w:p>
+            <w:hyperlink r:id="rId15" w:history="1">
+              <w:r>
+                <w:rPr>
+                  <w:rStyle w:val="Hyperlink"/>
+                  <w:b/>
+                  <w:bCs/>
+                  <w:color w:val="3572B0"/>
+                </w:rPr>
+                <w:t>Check out a repository</w:t>
+              </w:r>
+            </w:hyperlink>
+          </w:p>
+        </w:tc>
+        <w:tc>
+          <w:tcPr>
+            <w:tcW w:w="0" w:type="auto"/>
+            <w:tcBorders>
+              <w:top w:val="single" w:sz="2" w:space="0" w:color="DFE1E6"/>
+              <w:left w:val="single" w:sz="2" w:space="0" w:color="DFE1E6"/>
+              <w:bottom w:val="single" w:sz="6" w:space="0" w:color="DFE1E6"/>
+              <w:right w:val="single" w:sz="6" w:space="0" w:color="DFE1E6"/>
+            </w:tcBorders>
+            <w:tcMar>
+              <w:top w:w="150" w:type="dxa"/>
+              <w:left w:w="150" w:type="dxa"/>
+              <w:bottom w:w="150" w:type="dxa"/>
+              <w:right w:w="150" w:type="dxa"/>
+            </w:tcMar>
+            <w:hideMark/>
+          </w:tcPr>
+          <w:p>
+            <w:r>
+              <w:t>Create a working copy of a local repository:</w:t>
+            </w:r>
+          </w:p>
+        </w:tc>
+        <w:tc>
+          <w:tcPr>
+            <w:tcW w:w="0" w:type="auto"/>
+            <w:tcBorders>
+              <w:top w:val="single" w:sz="2" w:space="0" w:color="DFE1E6"/>
+              <w:left w:val="single" w:sz="2" w:space="0" w:color="DFE1E6"/>
+              <w:bottom w:val="single" w:sz="6" w:space="0" w:color="DFE1E6"/>
+              <w:right w:val="single" w:sz="2" w:space="0" w:color="DFE1E6"/>
+            </w:tcBorders>
+            <w:tcMar>
+              <w:top w:w="150" w:type="dxa"/>
+              <w:left w:w="150" w:type="dxa"/>
+              <w:bottom w:w="150" w:type="dxa"/>
+              <w:right w:w="150" w:type="dxa"/>
+            </w:tcMar>
+            <w:hideMark/>
+          </w:tcPr>
+          <w:p>
+            <w:pPr>
+              <w:pStyle w:val="HTMLPreformatted"/>
+            </w:pPr>
+            <w:r>
+              <w:t>git clone /path/to/repository</w:t>
+            </w:r>
+          </w:p>
+        </w:tc>
+      </w:tr>
+      <w:tr>
+        <w:trPr>
+          <w:tblCellSpacing w:w="15" w:type="dxa"/>
+        </w:trPr>
+        <w:tc>
+          <w:tcPr>
+            <w:tcW w:w="0" w:type="auto"/>
+            <w:vMerge/>
+            <w:tcBorders>
+              <w:top w:val="single" w:sz="2" w:space="0" w:color="DFE1E6"/>
+              <w:left w:val="single" w:sz="2" w:space="0" w:color="DFE1E6"/>
+              <w:bottom w:val="single" w:sz="6" w:space="0" w:color="DFE1E6"/>
+              <w:right w:val="single" w:sz="6" w:space="0" w:color="DFE1E6"/>
+            </w:tcBorders>
+            <w:vAlign w:val="center"/>
+            <w:hideMark/>
+          </w:tcPr>
+          <w:p>
+            <w:pPr>
+              <w:rPr>
+                <w:sz w:val="24"/>
+                <w:szCs w:val="24"/>
+              </w:rPr>
+            </w:pPr>
+          </w:p>
+        </w:tc>
+        <w:tc>
+          <w:tcPr>
+            <w:tcW w:w="0" w:type="auto"/>
+            <w:tcBorders>
+              <w:top w:val="single" w:sz="2" w:space="0" w:color="DFE1E6"/>
+              <w:left w:val="single" w:sz="2" w:space="0" w:color="DFE1E6"/>
+              <w:bottom w:val="single" w:sz="6" w:space="0" w:color="DFE1E6"/>
+              <w:right w:val="single" w:sz="6" w:space="0" w:color="DFE1E6"/>
+            </w:tcBorders>
+            <w:tcMar>
+              <w:top w:w="150" w:type="dxa"/>
+              <w:left w:w="150" w:type="dxa"/>
+              <w:bottom w:w="150" w:type="dxa"/>
+              <w:right w:w="150" w:type="dxa"/>
+            </w:tcMar>
+            <w:hideMark/>
+          </w:tcPr>
+          <w:p>
+            <w:r>
+              <w:t>For a remote server, use:</w:t>
+            </w:r>
+          </w:p>
+        </w:tc>
+        <w:tc>
+          <w:tcPr>
+            <w:tcW w:w="0" w:type="auto"/>
+            <w:tcBorders>
+              <w:top w:val="single" w:sz="2" w:space="0" w:color="DFE1E6"/>
+              <w:left w:val="single" w:sz="2" w:space="0" w:color="DFE1E6"/>
+              <w:bottom w:val="single" w:sz="6" w:space="0" w:color="DFE1E6"/>
+              <w:right w:val="single" w:sz="2" w:space="0" w:color="DFE1E6"/>
+            </w:tcBorders>
+            <w:tcMar>
+              <w:top w:w="150" w:type="dxa"/>
+              <w:left w:w="150" w:type="dxa"/>
+              <w:bottom w:w="150" w:type="dxa"/>
+              <w:right w:w="150" w:type="dxa"/>
+            </w:tcMar>
+            <w:hideMark/>
+          </w:tcPr>
+          <w:p>
+            <w:pPr>
+              <w:pStyle w:val="HTMLPreformatted"/>
+            </w:pPr>
+            <w:r>
+              <w:t xml:space="preserve">git clone </w:t>
+            </w:r>
+            <w:proofErr w:type="spellStart"/>
+            <w:r>
+              <w:t>username@host</w:t>
+            </w:r>
+            <w:proofErr w:type="spellEnd"/>
+            <w:r>
+              <w:t>:/path/to/repository</w:t>
+            </w:r>
+          </w:p>
+        </w:tc>
+      </w:tr>
+      <w:tr>
+        <w:trPr>
+          <w:tblCellSpacing w:w="15" w:type="dxa"/>
+        </w:trPr>
+        <w:tc>
+          <w:tcPr>
+            <w:tcW w:w="0" w:type="auto"/>
+            <w:tcBorders>
+              <w:top w:val="single" w:sz="2" w:space="0" w:color="DFE1E6"/>
+              <w:left w:val="single" w:sz="2" w:space="0" w:color="DFE1E6"/>
+              <w:bottom w:val="single" w:sz="6" w:space="0" w:color="DFE1E6"/>
+              <w:right w:val="single" w:sz="6" w:space="0" w:color="DFE1E6"/>
+            </w:tcBorders>
+            <w:tcMar>
+              <w:top w:w="150" w:type="dxa"/>
+              <w:left w:w="150" w:type="dxa"/>
+              <w:bottom w:w="150" w:type="dxa"/>
+              <w:right w:w="150" w:type="dxa"/>
+            </w:tcMar>
+            <w:hideMark/>
+          </w:tcPr>
+          <w:p>
+            <w:hyperlink r:id="rId16" w:anchor="git-add" w:history="1">
+              <w:r>
+                <w:rPr>
+                  <w:rStyle w:val="Hyperlink"/>
+                  <w:b/>
+                  <w:bCs/>
+                  <w:color w:val="3572B0"/>
+                </w:rPr>
+                <w:t>Add files</w:t>
+              </w:r>
+            </w:hyperlink>
+          </w:p>
+        </w:tc>
+        <w:tc>
+          <w:tcPr>
+            <w:tcW w:w="0" w:type="auto"/>
+            <w:tcBorders>
+              <w:top w:val="single" w:sz="2" w:space="0" w:color="DFE1E6"/>
+              <w:left w:val="single" w:sz="2" w:space="0" w:color="DFE1E6"/>
+              <w:bottom w:val="single" w:sz="6" w:space="0" w:color="DFE1E6"/>
+              <w:right w:val="single" w:sz="6" w:space="0" w:color="DFE1E6"/>
+            </w:tcBorders>
+            <w:tcMar>
+              <w:top w:w="150" w:type="dxa"/>
+              <w:left w:w="150" w:type="dxa"/>
+              <w:bottom w:w="150" w:type="dxa"/>
+              <w:right w:w="150" w:type="dxa"/>
+            </w:tcMar>
+            <w:hideMark/>
+          </w:tcPr>
+          <w:p>
+            <w:r>
+              <w:t>Add one or more files to staging (index):</w:t>
+            </w:r>
+          </w:p>
+        </w:tc>
+        <w:tc>
+          <w:tcPr>
+            <w:tcW w:w="0" w:type="auto"/>
+            <w:tcBorders>
+              <w:top w:val="single" w:sz="2" w:space="0" w:color="DFE1E6"/>
+              <w:left w:val="single" w:sz="2" w:space="0" w:color="DFE1E6"/>
+              <w:bottom w:val="single" w:sz="6" w:space="0" w:color="DFE1E6"/>
+              <w:right w:val="single" w:sz="2" w:space="0" w:color="DFE1E6"/>
+            </w:tcBorders>
+            <w:tcMar>
+              <w:top w:w="150" w:type="dxa"/>
+              <w:left w:w="150" w:type="dxa"/>
+              <w:bottom w:w="150" w:type="dxa"/>
+              <w:right w:w="150" w:type="dxa"/>
+            </w:tcMar>
+            <w:hideMark/>
+          </w:tcPr>
+          <w:p>
+            <w:pPr>
+              <w:pStyle w:val="HTMLPreformatted"/>
+            </w:pPr>
+            <w:r>
+              <w:t>git add &lt;filename&gt;</w:t>
+            </w:r>
+          </w:p>
+          <w:p>
+            <w:pPr>
+              <w:pStyle w:val="HTMLPreformatted"/>
+            </w:pPr>
+          </w:p>
+          <w:p>
+            <w:pPr>
+              <w:pStyle w:val="HTMLPreformatted"/>
+            </w:pPr>
+            <w:r>
+              <w:t>git add *</w:t>
+            </w:r>
+          </w:p>
+        </w:tc>
+      </w:tr>
+      <w:tr>
+        <w:trPr>
+          <w:tblCellSpacing w:w="15" w:type="dxa"/>
+        </w:trPr>
+        <w:tc>
+          <w:tcPr>
+            <w:tcW w:w="0" w:type="auto"/>
+            <w:vMerge w:val="restart"/>
+            <w:tcBorders>
+              <w:top w:val="single" w:sz="2" w:space="0" w:color="DFE1E6"/>
+              <w:left w:val="single" w:sz="2" w:space="0" w:color="DFE1E6"/>
+              <w:bottom w:val="single" w:sz="6" w:space="0" w:color="DFE1E6"/>
+              <w:right w:val="single" w:sz="6" w:space="0" w:color="DFE1E6"/>
+            </w:tcBorders>
+            <w:tcMar>
+              <w:top w:w="150" w:type="dxa"/>
+              <w:left w:w="150" w:type="dxa"/>
+              <w:bottom w:w="150" w:type="dxa"/>
+              <w:right w:w="150" w:type="dxa"/>
+            </w:tcMar>
+            <w:hideMark/>
+          </w:tcPr>
+          <w:p>
+            <w:hyperlink r:id="rId17" w:anchor="git-commit" w:history="1">
+              <w:r>
+                <w:rPr>
+                  <w:rStyle w:val="Hyperlink"/>
+                  <w:b/>
+                  <w:bCs/>
+                  <w:color w:val="3572B0"/>
+                </w:rPr>
+                <w:t>Commit</w:t>
+              </w:r>
+            </w:hyperlink>
+          </w:p>
+        </w:tc>
+        <w:tc>
+          <w:tcPr>
+            <w:tcW w:w="0" w:type="auto"/>
+            <w:tcBorders>
+              <w:top w:val="single" w:sz="2" w:space="0" w:color="DFE1E6"/>
+              <w:left w:val="single" w:sz="2" w:space="0" w:color="DFE1E6"/>
+              <w:bottom w:val="single" w:sz="6" w:space="0" w:color="DFE1E6"/>
+              <w:right w:val="single" w:sz="6" w:space="0" w:color="DFE1E6"/>
+            </w:tcBorders>
+            <w:tcMar>
+              <w:top w:w="150" w:type="dxa"/>
+              <w:left w:w="150" w:type="dxa"/>
+              <w:bottom w:w="150" w:type="dxa"/>
+              <w:right w:w="150" w:type="dxa"/>
+            </w:tcMar>
+            <w:hideMark/>
+          </w:tcPr>
+          <w:p>
+            <w:r>
+              <w:t xml:space="preserve">Commit changes to head (but not </w:t>
+            </w:r>
+            <w:r>
+              <w:lastRenderedPageBreak/>
+              <w:t>yet to the remote repository):</w:t>
+            </w:r>
+          </w:p>
+        </w:tc>
+        <w:tc>
+          <w:tcPr>
+            <w:tcW w:w="0" w:type="auto"/>
+            <w:tcBorders>
+              <w:top w:val="single" w:sz="2" w:space="0" w:color="DFE1E6"/>
+              <w:left w:val="single" w:sz="2" w:space="0" w:color="DFE1E6"/>
+              <w:bottom w:val="single" w:sz="6" w:space="0" w:color="DFE1E6"/>
+              <w:right w:val="single" w:sz="2" w:space="0" w:color="DFE1E6"/>
+            </w:tcBorders>
+            <w:tcMar>
+              <w:top w:w="150" w:type="dxa"/>
+              <w:left w:w="150" w:type="dxa"/>
+              <w:bottom w:w="150" w:type="dxa"/>
+              <w:right w:w="150" w:type="dxa"/>
+            </w:tcMar>
+            <w:hideMark/>
+          </w:tcPr>
+          <w:p>
+            <w:pPr>
+              <w:pStyle w:val="HTMLPreformatted"/>
+            </w:pPr>
+            <w:r>
+              <w:lastRenderedPageBreak/>
+              <w:t>git commit -m "Commit message"</w:t>
+            </w:r>
+          </w:p>
+        </w:tc>
+      </w:tr>
+      <w:tr>
+        <w:trPr>
+          <w:tblCellSpacing w:w="15" w:type="dxa"/>
+        </w:trPr>
+        <w:tc>
+          <w:tcPr>
+            <w:tcW w:w="0" w:type="auto"/>
+            <w:vMerge/>
+            <w:tcBorders>
+              <w:top w:val="single" w:sz="2" w:space="0" w:color="DFE1E6"/>
+              <w:left w:val="single" w:sz="2" w:space="0" w:color="DFE1E6"/>
+              <w:bottom w:val="single" w:sz="6" w:space="0" w:color="DFE1E6"/>
+              <w:right w:val="single" w:sz="6" w:space="0" w:color="DFE1E6"/>
+            </w:tcBorders>
+            <w:vAlign w:val="center"/>
+            <w:hideMark/>
+          </w:tcPr>
+          <w:p>
+            <w:pPr>
+              <w:rPr>
+                <w:sz w:val="24"/>
+                <w:szCs w:val="24"/>
+              </w:rPr>
+            </w:pPr>
+          </w:p>
+        </w:tc>
+        <w:tc>
+          <w:tcPr>
+            <w:tcW w:w="0" w:type="auto"/>
+            <w:tcBorders>
+              <w:top w:val="single" w:sz="2" w:space="0" w:color="DFE1E6"/>
+              <w:left w:val="single" w:sz="2" w:space="0" w:color="DFE1E6"/>
+              <w:bottom w:val="single" w:sz="6" w:space="0" w:color="DFE1E6"/>
+              <w:right w:val="single" w:sz="6" w:space="0" w:color="DFE1E6"/>
+            </w:tcBorders>
+            <w:tcMar>
+              <w:top w:w="150" w:type="dxa"/>
+              <w:left w:w="150" w:type="dxa"/>
+              <w:bottom w:w="150" w:type="dxa"/>
+              <w:right w:w="150" w:type="dxa"/>
+            </w:tcMar>
+            <w:hideMark/>
+          </w:tcPr>
+          <w:p>
+            <w:r>
+              <w:t>Commit any files you've added with </w:t>
+            </w:r>
+            <w:r>
+              <w:rPr>
+                <w:rStyle w:val="HTMLCode"/>
+                <w:rFonts w:ascii="Courier" w:eastAsiaTheme="minorHAnsi" w:hAnsi="Courier"/>
+              </w:rPr>
+              <w:t>git add</w:t>
+            </w:r>
+            <w:r>
+              <w:t>, and also commit any files you've changed since then:</w:t>
+            </w:r>
+          </w:p>
+        </w:tc>
+        <w:tc>
+          <w:tcPr>
+            <w:tcW w:w="0" w:type="auto"/>
+            <w:tcBorders>
+              <w:top w:val="single" w:sz="2" w:space="0" w:color="DFE1E6"/>
+              <w:left w:val="single" w:sz="2" w:space="0" w:color="DFE1E6"/>
+              <w:bottom w:val="single" w:sz="6" w:space="0" w:color="DFE1E6"/>
+              <w:right w:val="single" w:sz="2" w:space="0" w:color="DFE1E6"/>
+            </w:tcBorders>
+            <w:tcMar>
+              <w:top w:w="150" w:type="dxa"/>
+              <w:left w:w="150" w:type="dxa"/>
+              <w:bottom w:w="150" w:type="dxa"/>
+              <w:right w:w="150" w:type="dxa"/>
+            </w:tcMar>
+            <w:hideMark/>
+          </w:tcPr>
+          <w:p>
+            <w:pPr>
+              <w:pStyle w:val="HTMLPreformatted"/>
+            </w:pPr>
+            <w:r>
+              <w:t>git commit -a</w:t>
+            </w:r>
+          </w:p>
+        </w:tc>
+      </w:tr>
+      <w:tr>
+        <w:trPr>
+          <w:tblCellSpacing w:w="15" w:type="dxa"/>
+        </w:trPr>
+        <w:tc>
+          <w:tcPr>
+            <w:tcW w:w="0" w:type="auto"/>
+            <w:tcBorders>
+              <w:top w:val="single" w:sz="2" w:space="0" w:color="DFE1E6"/>
+              <w:left w:val="single" w:sz="2" w:space="0" w:color="DFE1E6"/>
+              <w:bottom w:val="single" w:sz="6" w:space="0" w:color="DFE1E6"/>
+              <w:right w:val="single" w:sz="6" w:space="0" w:color="DFE1E6"/>
+            </w:tcBorders>
+            <w:tcMar>
+              <w:top w:w="150" w:type="dxa"/>
+              <w:left w:w="150" w:type="dxa"/>
+              <w:bottom w:w="150" w:type="dxa"/>
+              <w:right w:w="150" w:type="dxa"/>
+            </w:tcMar>
+            <w:hideMark/>
+          </w:tcPr>
+          <w:p>
+            <w:hyperlink r:id="rId18" w:anchor="git-push" w:history="1">
+              <w:r>
+                <w:rPr>
+                  <w:rStyle w:val="Hyperlink"/>
+                  <w:b/>
+                  <w:bCs/>
+                  <w:color w:val="3572B0"/>
+                </w:rPr>
+                <w:t>Push</w:t>
+              </w:r>
+            </w:hyperlink>
+          </w:p>
+        </w:tc>
+        <w:tc>
+          <w:tcPr>
+            <w:tcW w:w="0" w:type="auto"/>
+            <w:tcBorders>
+              <w:top w:val="single" w:sz="2" w:space="0" w:color="DFE1E6"/>
+              <w:left w:val="single" w:sz="2" w:space="0" w:color="DFE1E6"/>
+              <w:bottom w:val="single" w:sz="6" w:space="0" w:color="DFE1E6"/>
+              <w:right w:val="single" w:sz="6" w:space="0" w:color="DFE1E6"/>
+            </w:tcBorders>
+            <w:tcMar>
+              <w:top w:w="150" w:type="dxa"/>
+              <w:left w:w="150" w:type="dxa"/>
+              <w:bottom w:w="150" w:type="dxa"/>
+              <w:right w:w="150" w:type="dxa"/>
+            </w:tcMar>
+            <w:hideMark/>
+          </w:tcPr>
+          <w:p>
+            <w:r>
+              <w:t>Send changes to the master branch of your remote repository:</w:t>
+            </w:r>
+          </w:p>
+        </w:tc>
+        <w:tc>
+          <w:tcPr>
+            <w:tcW w:w="0" w:type="auto"/>
+            <w:tcBorders>
+              <w:top w:val="single" w:sz="2" w:space="0" w:color="DFE1E6"/>
+              <w:left w:val="single" w:sz="2" w:space="0" w:color="DFE1E6"/>
+              <w:bottom w:val="single" w:sz="6" w:space="0" w:color="DFE1E6"/>
+              <w:right w:val="single" w:sz="2" w:space="0" w:color="DFE1E6"/>
+            </w:tcBorders>
+            <w:tcMar>
+              <w:top w:w="150" w:type="dxa"/>
+              <w:left w:w="150" w:type="dxa"/>
+              <w:bottom w:w="150" w:type="dxa"/>
+              <w:right w:w="150" w:type="dxa"/>
+            </w:tcMar>
+            <w:hideMark/>
+          </w:tcPr>
+          <w:p>
+            <w:pPr>
+              <w:pStyle w:val="HTMLPreformatted"/>
+            </w:pPr>
+            <w:r>
+              <w:t>git push origin master</w:t>
+            </w:r>
+          </w:p>
+        </w:tc>
+      </w:tr>
+      <w:tr>
+        <w:trPr>
+          <w:tblCellSpacing w:w="15" w:type="dxa"/>
+        </w:trPr>
+        <w:tc>
+          <w:tcPr>
+            <w:tcW w:w="0" w:type="auto"/>
+            <w:tcBorders>
+              <w:top w:val="single" w:sz="2" w:space="0" w:color="DFE1E6"/>
+              <w:left w:val="single" w:sz="2" w:space="0" w:color="DFE1E6"/>
+              <w:bottom w:val="single" w:sz="6" w:space="0" w:color="DFE1E6"/>
+              <w:right w:val="single" w:sz="6" w:space="0" w:color="DFE1E6"/>
+            </w:tcBorders>
+            <w:tcMar>
+              <w:top w:w="150" w:type="dxa"/>
+              <w:left w:w="150" w:type="dxa"/>
+              <w:bottom w:w="150" w:type="dxa"/>
+              <w:right w:w="150" w:type="dxa"/>
+            </w:tcMar>
+            <w:hideMark/>
+          </w:tcPr>
+          <w:p>
+            <w:hyperlink r:id="rId19" w:anchor="git-status" w:history="1">
+              <w:r>
+                <w:rPr>
+                  <w:rStyle w:val="Hyperlink"/>
+                  <w:b/>
+                  <w:bCs/>
+                  <w:color w:val="3572B0"/>
+                </w:rPr>
+                <w:t>Status</w:t>
+              </w:r>
+            </w:hyperlink>
+          </w:p>
+        </w:tc>
+        <w:tc>
+          <w:tcPr>
+            <w:tcW w:w="0" w:type="auto"/>
+            <w:tcBorders>
+              <w:top w:val="single" w:sz="2" w:space="0" w:color="DFE1E6"/>
+              <w:left w:val="single" w:sz="2" w:space="0" w:color="DFE1E6"/>
+              <w:bottom w:val="single" w:sz="6" w:space="0" w:color="DFE1E6"/>
+              <w:right w:val="single" w:sz="6" w:space="0" w:color="DFE1E6"/>
+            </w:tcBorders>
+            <w:tcMar>
+              <w:top w:w="150" w:type="dxa"/>
+              <w:left w:w="150" w:type="dxa"/>
+              <w:bottom w:w="150" w:type="dxa"/>
+              <w:right w:w="150" w:type="dxa"/>
+            </w:tcMar>
+            <w:hideMark/>
+          </w:tcPr>
+          <w:p>
+            <w:r>
+              <w:t>List the files you've changed and those you still need to add or commit:</w:t>
+            </w:r>
+          </w:p>
+        </w:tc>
+        <w:tc>
+          <w:tcPr>
+            <w:tcW w:w="0" w:type="auto"/>
+            <w:tcBorders>
+              <w:top w:val="single" w:sz="2" w:space="0" w:color="DFE1E6"/>
+              <w:left w:val="single" w:sz="2" w:space="0" w:color="DFE1E6"/>
+              <w:bottom w:val="single" w:sz="6" w:space="0" w:color="DFE1E6"/>
+              <w:right w:val="single" w:sz="2" w:space="0" w:color="DFE1E6"/>
+            </w:tcBorders>
+            <w:tcMar>
+              <w:top w:w="150" w:type="dxa"/>
+              <w:left w:w="150" w:type="dxa"/>
+              <w:bottom w:w="150" w:type="dxa"/>
+              <w:right w:w="150" w:type="dxa"/>
+            </w:tcMar>
+            <w:hideMark/>
+          </w:tcPr>
+          <w:p>
+            <w:pPr>
+              <w:pStyle w:val="HTMLPreformatted"/>
+            </w:pPr>
+            <w:r>
+              <w:t>git status</w:t>
+            </w:r>
+          </w:p>
+        </w:tc>
+      </w:tr>
+      <w:tr>
+        <w:trPr>
+          <w:tblCellSpacing w:w="15" w:type="dxa"/>
+        </w:trPr>
+        <w:tc>
+          <w:tcPr>
+            <w:tcW w:w="0" w:type="auto"/>
+            <w:vMerge w:val="restart"/>
+            <w:tcBorders>
+              <w:top w:val="single" w:sz="2" w:space="0" w:color="DFE1E6"/>
+              <w:left w:val="single" w:sz="2" w:space="0" w:color="DFE1E6"/>
+              <w:bottom w:val="single" w:sz="6" w:space="0" w:color="DFE1E6"/>
+              <w:right w:val="single" w:sz="6" w:space="0" w:color="DFE1E6"/>
+            </w:tcBorders>
+            <w:tcMar>
+              <w:top w:w="150" w:type="dxa"/>
+              <w:left w:w="150" w:type="dxa"/>
+              <w:bottom w:w="150" w:type="dxa"/>
+              <w:right w:w="150" w:type="dxa"/>
+            </w:tcMar>
+            <w:hideMark/>
+          </w:tcPr>
+          <w:p>
+            <w:hyperlink r:id="rId20" w:anchor="git-remote" w:history="1">
+              <w:r>
+                <w:rPr>
+                  <w:rStyle w:val="Hyperlink"/>
+                  <w:b/>
+                  <w:bCs/>
+                  <w:color w:val="3572B0"/>
+                </w:rPr>
+                <w:t>Connect to a remote repository</w:t>
+              </w:r>
+            </w:hyperlink>
+          </w:p>
+        </w:tc>
+        <w:tc>
+          <w:tcPr>
+            <w:tcW w:w="0" w:type="auto"/>
+            <w:tcBorders>
+              <w:top w:val="single" w:sz="2" w:space="0" w:color="DFE1E6"/>
+              <w:left w:val="single" w:sz="2" w:space="0" w:color="DFE1E6"/>
+              <w:bottom w:val="single" w:sz="6" w:space="0" w:color="DFE1E6"/>
+              <w:right w:val="single" w:sz="6" w:space="0" w:color="DFE1E6"/>
+            </w:tcBorders>
+            <w:tcMar>
+              <w:top w:w="150" w:type="dxa"/>
+              <w:left w:w="150" w:type="dxa"/>
+              <w:bottom w:w="150" w:type="dxa"/>
+              <w:right w:w="150" w:type="dxa"/>
+            </w:tcMar>
+            <w:hideMark/>
+          </w:tcPr>
+          <w:p>
+            <w:r>
+              <w:t>If you haven't connected your local repository to a remote server, add the server to be able to push to it:</w:t>
+            </w:r>
+          </w:p>
+        </w:tc>
+        <w:tc>
+          <w:tcPr>
+            <w:tcW w:w="0" w:type="auto"/>
+            <w:tcBorders>
+              <w:top w:val="single" w:sz="2" w:space="0" w:color="DFE1E6"/>
+              <w:left w:val="single" w:sz="2" w:space="0" w:color="DFE1E6"/>
+              <w:bottom w:val="single" w:sz="6" w:space="0" w:color="DFE1E6"/>
+              <w:right w:val="single" w:sz="2" w:space="0" w:color="DFE1E6"/>
+            </w:tcBorders>
+            <w:tcMar>
+              <w:top w:w="150" w:type="dxa"/>
+              <w:left w:w="150" w:type="dxa"/>
+              <w:bottom w:w="150" w:type="dxa"/>
+              <w:right w:w="150" w:type="dxa"/>
+            </w:tcMar>
+            <w:hideMark/>
+          </w:tcPr>
+          <w:p>
+            <w:r>
+              <w:rPr>
+                <w:rStyle w:val="HTMLCode"/>
+                <w:rFonts w:ascii="Courier" w:eastAsiaTheme="minorHAnsi" w:hAnsi="Courier"/>
+              </w:rPr>
+              <w:t>git remote add origin &lt;server&gt;</w:t>
+            </w:r>
+          </w:p>
+        </w:tc>
+      </w:tr>
+      <w:tr>
+        <w:trPr>
+          <w:tblCellSpacing w:w="15" w:type="dxa"/>
+        </w:trPr>
+        <w:tc>
+          <w:tcPr>
+            <w:tcW w:w="0" w:type="auto"/>
+            <w:vMerge/>
+            <w:tcBorders>
+              <w:top w:val="single" w:sz="2" w:space="0" w:color="DFE1E6"/>
+              <w:left w:val="single" w:sz="2" w:space="0" w:color="DFE1E6"/>
+              <w:bottom w:val="single" w:sz="6" w:space="0" w:color="DFE1E6"/>
+              <w:right w:val="single" w:sz="6" w:space="0" w:color="DFE1E6"/>
+            </w:tcBorders>
+            <w:vAlign w:val="center"/>
+            <w:hideMark/>
+          </w:tcPr>
+          <w:p>
+            <w:pPr>
+              <w:rPr>
+                <w:sz w:val="24"/>
+                <w:szCs w:val="24"/>
+              </w:rPr>
+            </w:pPr>
+          </w:p>
+        </w:tc>
+        <w:tc>
+          <w:tcPr>
+            <w:tcW w:w="0" w:type="auto"/>
+            <w:tcBorders>
+              <w:top w:val="single" w:sz="2" w:space="0" w:color="DFE1E6"/>
+              <w:left w:val="single" w:sz="2" w:space="0" w:color="DFE1E6"/>
+              <w:bottom w:val="single" w:sz="6" w:space="0" w:color="DFE1E6"/>
+              <w:right w:val="single" w:sz="6" w:space="0" w:color="DFE1E6"/>
+            </w:tcBorders>
+            <w:tcMar>
+              <w:top w:w="150" w:type="dxa"/>
+              <w:left w:w="150" w:type="dxa"/>
+              <w:bottom w:w="150" w:type="dxa"/>
+              <w:right w:w="150" w:type="dxa"/>
+            </w:tcMar>
+            <w:hideMark/>
+          </w:tcPr>
+          <w:p>
+            <w:r>
+              <w:t>List all currently configured remote repositories:</w:t>
+            </w:r>
+          </w:p>
+        </w:tc>
+        <w:tc>
+          <w:tcPr>
+            <w:tcW w:w="0" w:type="auto"/>
+            <w:tcBorders>
+              <w:top w:val="single" w:sz="2" w:space="0" w:color="DFE1E6"/>
+              <w:left w:val="single" w:sz="2" w:space="0" w:color="DFE1E6"/>
+              <w:bottom w:val="single" w:sz="6" w:space="0" w:color="DFE1E6"/>
+              <w:right w:val="single" w:sz="2" w:space="0" w:color="DFE1E6"/>
+            </w:tcBorders>
+            <w:tcMar>
+              <w:top w:w="150" w:type="dxa"/>
+              <w:left w:w="150" w:type="dxa"/>
+              <w:bottom w:w="150" w:type="dxa"/>
+              <w:right w:w="150" w:type="dxa"/>
+            </w:tcMar>
+            <w:hideMark/>
+          </w:tcPr>
+          <w:p>
+            <w:r>
+              <w:rPr>
+                <w:rStyle w:val="HTMLCode"/>
+                <w:rFonts w:ascii="Courier" w:eastAsiaTheme="minorHAnsi" w:hAnsi="Courier"/>
+              </w:rPr>
+              <w:t>git remote -v</w:t>
+            </w:r>
+          </w:p>
+        </w:tc>
+      </w:tr>
+      <w:tr>
+        <w:trPr>
+          <w:tblCellSpacing w:w="15" w:type="dxa"/>
+        </w:trPr>
+        <w:tc>
+          <w:tcPr>
+            <w:tcW w:w="0" w:type="auto"/>
+            <w:vMerge w:val="restart"/>
+            <w:tcBorders>
+              <w:top w:val="single" w:sz="2" w:space="0" w:color="DFE1E6"/>
+              <w:left w:val="single" w:sz="2" w:space="0" w:color="DFE1E6"/>
+              <w:bottom w:val="single" w:sz="6" w:space="0" w:color="DFE1E6"/>
+              <w:right w:val="single" w:sz="6" w:space="0" w:color="DFE1E6"/>
+            </w:tcBorders>
+            <w:tcMar>
+              <w:top w:w="150" w:type="dxa"/>
+              <w:left w:w="150" w:type="dxa"/>
+              <w:bottom w:w="150" w:type="dxa"/>
+              <w:right w:w="150" w:type="dxa"/>
+            </w:tcMar>
+            <w:hideMark/>
+          </w:tcPr>
+          <w:p>
+            <w:hyperlink r:id="rId21" w:history="1">
+              <w:r>
+                <w:rPr>
+                  <w:rStyle w:val="Hyperlink"/>
+                  <w:b/>
+                  <w:bCs/>
+                  <w:color w:val="3572B0"/>
+                </w:rPr>
+                <w:t>Branches</w:t>
+              </w:r>
+            </w:hyperlink>
+          </w:p>
+        </w:tc>
+        <w:tc>
+          <w:tcPr>
+            <w:tcW w:w="0" w:type="auto"/>
+            <w:tcBorders>
+              <w:top w:val="single" w:sz="2" w:space="0" w:color="DFE1E6"/>
+              <w:left w:val="single" w:sz="2" w:space="0" w:color="DFE1E6"/>
+              <w:bottom w:val="single" w:sz="6" w:space="0" w:color="DFE1E6"/>
+              <w:right w:val="single" w:sz="6" w:space="0" w:color="DFE1E6"/>
+            </w:tcBorders>
+            <w:tcMar>
+              <w:top w:w="150" w:type="dxa"/>
+              <w:left w:w="150" w:type="dxa"/>
+              <w:bottom w:w="150" w:type="dxa"/>
+              <w:right w:w="150" w:type="dxa"/>
+            </w:tcMar>
+            <w:hideMark/>
+          </w:tcPr>
+          <w:p>
+            <w:r>
+              <w:t>Create a new branch and switch to it:</w:t>
+            </w:r>
+          </w:p>
+        </w:tc>
+        <w:tc>
+          <w:tcPr>
+            <w:tcW w:w="0" w:type="auto"/>
+            <w:tcBorders>
+              <w:top w:val="single" w:sz="2" w:space="0" w:color="DFE1E6"/>
+              <w:left w:val="single" w:sz="2" w:space="0" w:color="DFE1E6"/>
+              <w:bottom w:val="single" w:sz="6" w:space="0" w:color="DFE1E6"/>
+              <w:right w:val="single" w:sz="2" w:space="0" w:color="DFE1E6"/>
+            </w:tcBorders>
+            <w:tcMar>
+              <w:top w:w="150" w:type="dxa"/>
+              <w:left w:w="150" w:type="dxa"/>
+              <w:bottom w:w="150" w:type="dxa"/>
+              <w:right w:w="150" w:type="dxa"/>
+            </w:tcMar>
+            <w:hideMark/>
+          </w:tcPr>
+          <w:p>
+            <w:pPr>
+              <w:pStyle w:val="HTMLPreformatted"/>
+            </w:pPr>
+            <w:r>
+              <w:t>git checkout -b &lt;</w:t>
+            </w:r>
+            <w:proofErr w:type="spellStart"/>
+            <w:r>
+              <w:t>branchname</w:t>
+            </w:r>
+            <w:proofErr w:type="spellEnd"/>
+            <w:r>
+              <w:t>&gt;</w:t>
+            </w:r>
+          </w:p>
+        </w:tc>
+      </w:tr>
+      <w:tr>
+        <w:trPr>
+          <w:tblCellSpacing w:w="15" w:type="dxa"/>
+        </w:trPr>
+        <w:tc>
+          <w:tcPr>
+            <w:tcW w:w="0" w:type="auto"/>
+            <w:vMerge/>
+            <w:tcBorders>
+              <w:top w:val="single" w:sz="2" w:space="0" w:color="DFE1E6"/>
+              <w:left w:val="single" w:sz="2" w:space="0" w:color="DFE1E6"/>
+              <w:bottom w:val="single" w:sz="6" w:space="0" w:color="DFE1E6"/>
+              <w:right w:val="single" w:sz="6" w:space="0" w:color="DFE1E6"/>
+            </w:tcBorders>
+            <w:vAlign w:val="center"/>
+            <w:hideMark/>
+          </w:tcPr>
+          <w:p>
+            <w:pPr>
+              <w:rPr>
+                <w:sz w:val="24"/>
+                <w:szCs w:val="24"/>
+              </w:rPr>
+            </w:pPr>
+          </w:p>
+        </w:tc>
+        <w:tc>
+          <w:tcPr>
+            <w:tcW w:w="0" w:type="auto"/>
+            <w:tcBorders>
+              <w:top w:val="single" w:sz="2" w:space="0" w:color="DFE1E6"/>
+              <w:left w:val="single" w:sz="2" w:space="0" w:color="DFE1E6"/>
+              <w:bottom w:val="single" w:sz="6" w:space="0" w:color="DFE1E6"/>
+              <w:right w:val="single" w:sz="6" w:space="0" w:color="DFE1E6"/>
+            </w:tcBorders>
+            <w:tcMar>
+              <w:top w:w="150" w:type="dxa"/>
+              <w:left w:w="150" w:type="dxa"/>
+              <w:bottom w:w="150" w:type="dxa"/>
+              <w:right w:w="150" w:type="dxa"/>
+            </w:tcMar>
+            <w:hideMark/>
+          </w:tcPr>
+          <w:p>
+            <w:r>
+              <w:t>Switch from one branch to another:</w:t>
+            </w:r>
+          </w:p>
+        </w:tc>
+        <w:tc>
+          <w:tcPr>
+            <w:tcW w:w="0" w:type="auto"/>
+            <w:tcBorders>
+              <w:top w:val="single" w:sz="2" w:space="0" w:color="DFE1E6"/>
+              <w:left w:val="single" w:sz="2" w:space="0" w:color="DFE1E6"/>
+              <w:bottom w:val="single" w:sz="6" w:space="0" w:color="DFE1E6"/>
+              <w:right w:val="single" w:sz="2" w:space="0" w:color="DFE1E6"/>
+            </w:tcBorders>
+            <w:tcMar>
+              <w:top w:w="150" w:type="dxa"/>
+              <w:left w:w="150" w:type="dxa"/>
+              <w:bottom w:w="150" w:type="dxa"/>
+              <w:right w:w="150" w:type="dxa"/>
+            </w:tcMar>
+            <w:hideMark/>
+          </w:tcPr>
+          <w:p>
+            <w:pPr>
+              <w:pStyle w:val="HTMLPreformatted"/>
+            </w:pPr>
+            <w:r>
+              <w:t>git checkout &lt;</w:t>
+            </w:r>
+            <w:proofErr w:type="spellStart"/>
+            <w:r>
+              <w:t>branchname</w:t>
+            </w:r>
+            <w:proofErr w:type="spellEnd"/>
+            <w:r>
+              <w:t>&gt;</w:t>
+            </w:r>
+          </w:p>
+        </w:tc>
+      </w:tr>
+      <w:tr>
+        <w:trPr>
+          <w:tblCellSpacing w:w="15" w:type="dxa"/>
+        </w:trPr>
+        <w:tc>
+          <w:tcPr>
+            <w:tcW w:w="0" w:type="auto"/>
+            <w:vMerge/>
+            <w:tcBorders>
+              <w:top w:val="single" w:sz="2" w:space="0" w:color="DFE1E6"/>
+              <w:left w:val="single" w:sz="2" w:space="0" w:color="DFE1E6"/>
+              <w:bottom w:val="single" w:sz="6" w:space="0" w:color="DFE1E6"/>
+              <w:right w:val="single" w:sz="6" w:space="0" w:color="DFE1E6"/>
+            </w:tcBorders>
+            <w:vAlign w:val="center"/>
+            <w:hideMark/>
+          </w:tcPr>
+          <w:p>
+            <w:pPr>
+              <w:rPr>
+                <w:sz w:val="24"/>
+                <w:szCs w:val="24"/>
+              </w:rPr>
+            </w:pPr>
+          </w:p>
+        </w:tc>
+        <w:tc>
+          <w:tcPr>
+            <w:tcW w:w="0" w:type="auto"/>
+            <w:tcBorders>
+              <w:top w:val="single" w:sz="2" w:space="0" w:color="DFE1E6"/>
+              <w:left w:val="single" w:sz="2" w:space="0" w:color="DFE1E6"/>
+              <w:bottom w:val="single" w:sz="6" w:space="0" w:color="DFE1E6"/>
+              <w:right w:val="single" w:sz="6" w:space="0" w:color="DFE1E6"/>
+            </w:tcBorders>
+            <w:tcMar>
+              <w:top w:w="150" w:type="dxa"/>
+              <w:left w:w="150" w:type="dxa"/>
+              <w:bottom w:w="150" w:type="dxa"/>
+              <w:right w:w="150" w:type="dxa"/>
+            </w:tcMar>
+            <w:hideMark/>
+          </w:tcPr>
+          <w:p>
+            <w:r>
+              <w:t>List all the branches in your repo, and also tell you what branch you're currently in:</w:t>
+            </w:r>
+          </w:p>
+        </w:tc>
+        <w:tc>
+          <w:tcPr>
+            <w:tcW w:w="0" w:type="auto"/>
+            <w:tcBorders>
+              <w:top w:val="single" w:sz="2" w:space="0" w:color="DFE1E6"/>
+              <w:left w:val="single" w:sz="2" w:space="0" w:color="DFE1E6"/>
+              <w:bottom w:val="single" w:sz="6" w:space="0" w:color="DFE1E6"/>
+              <w:right w:val="single" w:sz="2" w:space="0" w:color="DFE1E6"/>
+            </w:tcBorders>
+            <w:tcMar>
+              <w:top w:w="150" w:type="dxa"/>
+              <w:left w:w="150" w:type="dxa"/>
+              <w:bottom w:w="150" w:type="dxa"/>
+              <w:right w:w="150" w:type="dxa"/>
+            </w:tcMar>
+            <w:hideMark/>
+          </w:tcPr>
+          <w:p>
+            <w:pPr>
+              <w:pStyle w:val="HTMLPreformatted"/>
+            </w:pPr>
+            <w:r>
+              <w:t>git branch</w:t>
+            </w:r>
+          </w:p>
+        </w:tc>
+      </w:tr>
+      <w:tr>
+        <w:trPr>
+          <w:tblCellSpacing w:w="15" w:type="dxa"/>
+        </w:trPr>
+        <w:tc>
+          <w:tcPr>
+            <w:tcW w:w="0" w:type="auto"/>
+            <w:vMerge/>
+            <w:tcBorders>
+              <w:top w:val="single" w:sz="2" w:space="0" w:color="DFE1E6"/>
+              <w:left w:val="single" w:sz="2" w:space="0" w:color="DFE1E6"/>
+              <w:bottom w:val="single" w:sz="6" w:space="0" w:color="DFE1E6"/>
+              <w:right w:val="single" w:sz="6" w:space="0" w:color="DFE1E6"/>
+            </w:tcBorders>
+            <w:vAlign w:val="center"/>
+            <w:hideMark/>
+          </w:tcPr>
+          <w:p>
+            <w:pPr>
+              <w:rPr>
+                <w:sz w:val="24"/>
+                <w:szCs w:val="24"/>
+              </w:rPr>
+            </w:pPr>
+          </w:p>
+        </w:tc>
+        <w:tc>
+          <w:tcPr>
+            <w:tcW w:w="0" w:type="auto"/>
+            <w:tcBorders>
+              <w:top w:val="single" w:sz="2" w:space="0" w:color="DFE1E6"/>
+              <w:left w:val="single" w:sz="2" w:space="0" w:color="DFE1E6"/>
+              <w:bottom w:val="single" w:sz="6" w:space="0" w:color="DFE1E6"/>
+              <w:right w:val="single" w:sz="6" w:space="0" w:color="DFE1E6"/>
+            </w:tcBorders>
+            <w:tcMar>
+              <w:top w:w="150" w:type="dxa"/>
+              <w:left w:w="150" w:type="dxa"/>
+              <w:bottom w:w="150" w:type="dxa"/>
+              <w:right w:w="150" w:type="dxa"/>
+            </w:tcMar>
+            <w:hideMark/>
+          </w:tcPr>
+          <w:p>
+            <w:r>
+              <w:t>Delete the feature branch:</w:t>
+            </w:r>
+          </w:p>
+        </w:tc>
+        <w:tc>
+          <w:tcPr>
+            <w:tcW w:w="0" w:type="auto"/>
+            <w:tcBorders>
+              <w:top w:val="single" w:sz="2" w:space="0" w:color="DFE1E6"/>
+              <w:left w:val="single" w:sz="2" w:space="0" w:color="DFE1E6"/>
+              <w:bottom w:val="single" w:sz="6" w:space="0" w:color="DFE1E6"/>
+              <w:right w:val="single" w:sz="2" w:space="0" w:color="DFE1E6"/>
+            </w:tcBorders>
+            <w:tcMar>
+              <w:top w:w="150" w:type="dxa"/>
+              <w:left w:w="150" w:type="dxa"/>
+              <w:bottom w:w="150" w:type="dxa"/>
+              <w:right w:w="150" w:type="dxa"/>
+            </w:tcMar>
+            <w:hideMark/>
+          </w:tcPr>
+          <w:p>
+            <w:pPr>
+              <w:pStyle w:val="HTMLPreformatted"/>
+            </w:pPr>
+            <w:r>
+              <w:t>git branch -d &lt;</w:t>
+            </w:r>
+            <w:proofErr w:type="spellStart"/>
+            <w:r>
+              <w:t>branchname</w:t>
+            </w:r>
+            <w:proofErr w:type="spellEnd"/>
+            <w:r>
+              <w:t>&gt;</w:t>
+            </w:r>
+          </w:p>
+        </w:tc>
+      </w:tr>
+      <w:tr>
+        <w:trPr>
+          <w:tblCellSpacing w:w="15" w:type="dxa"/>
+        </w:trPr>
+        <w:tc>
+          <w:tcPr>
+            <w:tcW w:w="0" w:type="auto"/>
+            <w:vMerge/>
+            <w:tcBorders>
+              <w:top w:val="single" w:sz="2" w:space="0" w:color="DFE1E6"/>
+              <w:left w:val="single" w:sz="2" w:space="0" w:color="DFE1E6"/>
+              <w:bottom w:val="single" w:sz="6" w:space="0" w:color="DFE1E6"/>
+              <w:right w:val="single" w:sz="6" w:space="0" w:color="DFE1E6"/>
+            </w:tcBorders>
+            <w:vAlign w:val="center"/>
+            <w:hideMark/>
+          </w:tcPr>
+          <w:p>
+            <w:pPr>
+              <w:rPr>
+                <w:sz w:val="24"/>
+                <w:szCs w:val="24"/>
+              </w:rPr>
+            </w:pPr>
+          </w:p>
+        </w:tc>
+        <w:tc>
+          <w:tcPr>
+            <w:tcW w:w="0" w:type="auto"/>
+            <w:tcBorders>
+              <w:top w:val="single" w:sz="2" w:space="0" w:color="DFE1E6"/>
+              <w:left w:val="single" w:sz="2" w:space="0" w:color="DFE1E6"/>
+              <w:bottom w:val="single" w:sz="6" w:space="0" w:color="DFE1E6"/>
+              <w:right w:val="single" w:sz="6" w:space="0" w:color="DFE1E6"/>
+            </w:tcBorders>
+            <w:tcMar>
+              <w:top w:w="150" w:type="dxa"/>
+              <w:left w:w="150" w:type="dxa"/>
+              <w:bottom w:w="150" w:type="dxa"/>
+              <w:right w:w="150" w:type="dxa"/>
+            </w:tcMar>
+            <w:hideMark/>
+          </w:tcPr>
+          <w:p>
+            <w:r>
+              <w:t>Push the branch to your remote repository, so others can use it:</w:t>
+            </w:r>
+          </w:p>
+        </w:tc>
+        <w:tc>
+          <w:tcPr>
+            <w:tcW w:w="0" w:type="auto"/>
+            <w:tcBorders>
+              <w:top w:val="single" w:sz="2" w:space="0" w:color="DFE1E6"/>
+              <w:left w:val="single" w:sz="2" w:space="0" w:color="DFE1E6"/>
+              <w:bottom w:val="single" w:sz="6" w:space="0" w:color="DFE1E6"/>
+              <w:right w:val="single" w:sz="2" w:space="0" w:color="DFE1E6"/>
+            </w:tcBorders>
+            <w:tcMar>
+              <w:top w:w="150" w:type="dxa"/>
+              <w:left w:w="150" w:type="dxa"/>
+              <w:bottom w:w="150" w:type="dxa"/>
+              <w:right w:w="150" w:type="dxa"/>
+            </w:tcMar>
+            <w:hideMark/>
+          </w:tcPr>
+          <w:p>
+            <w:pPr>
+              <w:pStyle w:val="HTMLPreformatted"/>
+            </w:pPr>
+            <w:r>
+              <w:t>git push origin &lt;</w:t>
+            </w:r>
+            <w:proofErr w:type="spellStart"/>
+            <w:r>
+              <w:t>branchname</w:t>
+            </w:r>
+            <w:proofErr w:type="spellEnd"/>
+            <w:r>
+              <w:t>&gt;</w:t>
+            </w:r>
+          </w:p>
+        </w:tc>
+      </w:tr>
+      <w:tr>
+        <w:trPr>
+          <w:tblCellSpacing w:w="15" w:type="dxa"/>
+        </w:trPr>
+        <w:tc>
+          <w:tcPr>
+            <w:tcW w:w="0" w:type="auto"/>
+            <w:vMerge/>
+            <w:tcBorders>
+              <w:top w:val="single" w:sz="2" w:space="0" w:color="DFE1E6"/>
+              <w:left w:val="single" w:sz="2" w:space="0" w:color="DFE1E6"/>
+              <w:bottom w:val="single" w:sz="6" w:space="0" w:color="DFE1E6"/>
+              <w:right w:val="single" w:sz="6" w:space="0" w:color="DFE1E6"/>
+            </w:tcBorders>
+            <w:vAlign w:val="center"/>
+            <w:hideMark/>
+          </w:tcPr>
+          <w:p>
+            <w:pPr>
+              <w:rPr>
+                <w:sz w:val="24"/>
+                <w:szCs w:val="24"/>
+              </w:rPr>
+            </w:pPr>
+          </w:p>
+        </w:tc>
+        <w:tc>
+          <w:tcPr>
+            <w:tcW w:w="0" w:type="auto"/>
+            <w:tcBorders>
+              <w:top w:val="single" w:sz="2" w:space="0" w:color="DFE1E6"/>
+              <w:left w:val="single" w:sz="2" w:space="0" w:color="DFE1E6"/>
+              <w:bottom w:val="single" w:sz="6" w:space="0" w:color="DFE1E6"/>
+              <w:right w:val="single" w:sz="6" w:space="0" w:color="DFE1E6"/>
+            </w:tcBorders>
+            <w:tcMar>
+              <w:top w:w="150" w:type="dxa"/>
+              <w:left w:w="150" w:type="dxa"/>
+              <w:bottom w:w="150" w:type="dxa"/>
+              <w:right w:w="150" w:type="dxa"/>
+            </w:tcMar>
+            <w:hideMark/>
+          </w:tcPr>
+          <w:p>
+            <w:r>
+              <w:t>Push all branches to your remote repository:</w:t>
+            </w:r>
+          </w:p>
+        </w:tc>
+        <w:tc>
+          <w:tcPr>
+            <w:tcW w:w="0" w:type="auto"/>
+            <w:tcBorders>
+              <w:top w:val="single" w:sz="2" w:space="0" w:color="DFE1E6"/>
+              <w:left w:val="single" w:sz="2" w:space="0" w:color="DFE1E6"/>
+              <w:bottom w:val="single" w:sz="6" w:space="0" w:color="DFE1E6"/>
+              <w:right w:val="single" w:sz="2" w:space="0" w:color="DFE1E6"/>
+            </w:tcBorders>
+            <w:tcMar>
+              <w:top w:w="150" w:type="dxa"/>
+              <w:left w:w="150" w:type="dxa"/>
+              <w:bottom w:w="150" w:type="dxa"/>
+              <w:right w:w="150" w:type="dxa"/>
+            </w:tcMar>
+            <w:hideMark/>
+          </w:tcPr>
+          <w:p>
+            <w:pPr>
+              <w:pStyle w:val="HTMLPreformatted"/>
+            </w:pPr>
+            <w:r>
+              <w:t>git push --all origin</w:t>
+            </w:r>
+          </w:p>
+        </w:tc>
+      </w:tr>
+      <w:tr>
+        <w:trPr>
+          <w:tblCellSpacing w:w="15" w:type="dxa"/>
+        </w:trPr>
+        <w:tc>
+          <w:tcPr>
+            <w:tcW w:w="0" w:type="auto"/>
+            <w:vMerge/>
+            <w:tcBorders>
+              <w:top w:val="single" w:sz="2" w:space="0" w:color="DFE1E6"/>
+              <w:left w:val="single" w:sz="2" w:space="0" w:color="DFE1E6"/>
+              <w:bottom w:val="single" w:sz="6" w:space="0" w:color="DFE1E6"/>
+              <w:right w:val="single" w:sz="6" w:space="0" w:color="DFE1E6"/>
+            </w:tcBorders>
+            <w:vAlign w:val="center"/>
+            <w:hideMark/>
+          </w:tcPr>
+          <w:p>
+            <w:pPr>
+              <w:rPr>
+                <w:sz w:val="24"/>
+                <w:szCs w:val="24"/>
+              </w:rPr>
+            </w:pPr>
+          </w:p>
+        </w:tc>
+        <w:tc>
+          <w:tcPr>
+            <w:tcW w:w="0" w:type="auto"/>
+            <w:tcBorders>
+              <w:top w:val="single" w:sz="2" w:space="0" w:color="DFE1E6"/>
+              <w:left w:val="single" w:sz="2" w:space="0" w:color="DFE1E6"/>
+              <w:bottom w:val="single" w:sz="6" w:space="0" w:color="DFE1E6"/>
+              <w:right w:val="single" w:sz="6" w:space="0" w:color="DFE1E6"/>
+            </w:tcBorders>
+            <w:tcMar>
+              <w:top w:w="150" w:type="dxa"/>
+              <w:left w:w="150" w:type="dxa"/>
+              <w:bottom w:w="150" w:type="dxa"/>
+              <w:right w:w="150" w:type="dxa"/>
+            </w:tcMar>
+            <w:hideMark/>
+          </w:tcPr>
+          <w:p>
+            <w:r>
+              <w:t>Delete a branch on your remote repository:</w:t>
+            </w:r>
+          </w:p>
+        </w:tc>
+        <w:tc>
+          <w:tcPr>
+            <w:tcW w:w="0" w:type="auto"/>
+            <w:tcBorders>
+              <w:top w:val="single" w:sz="2" w:space="0" w:color="DFE1E6"/>
+              <w:left w:val="single" w:sz="2" w:space="0" w:color="DFE1E6"/>
+              <w:bottom w:val="single" w:sz="6" w:space="0" w:color="DFE1E6"/>
+              <w:right w:val="single" w:sz="2" w:space="0" w:color="DFE1E6"/>
+            </w:tcBorders>
+            <w:tcMar>
+              <w:top w:w="150" w:type="dxa"/>
+              <w:left w:w="150" w:type="dxa"/>
+              <w:bottom w:w="150" w:type="dxa"/>
+              <w:right w:w="150" w:type="dxa"/>
+            </w:tcMar>
+            <w:hideMark/>
+          </w:tcPr>
+          <w:p>
+            <w:pPr>
+              <w:pStyle w:val="HTMLPreformatted"/>
+            </w:pPr>
+            <w:r>
+              <w:t>git push origin :&lt;</w:t>
+            </w:r>
+            <w:proofErr w:type="spellStart"/>
+            <w:r>
+              <w:t>branchname</w:t>
+            </w:r>
+            <w:proofErr w:type="spellEnd"/>
+            <w:r>
+              <w:t>&gt;</w:t>
+            </w:r>
+          </w:p>
+        </w:tc>
+      </w:tr>
+      <w:tr>
+        <w:trPr>
+          <w:tblCellSpacing w:w="15" w:type="dxa"/>
+        </w:trPr>
+        <w:tc>
+          <w:tcPr>
+            <w:tcW w:w="0" w:type="auto"/>
+            <w:vMerge w:val="restart"/>
+            <w:tcBorders>
+              <w:top w:val="single" w:sz="2" w:space="0" w:color="DFE1E6"/>
+              <w:left w:val="single" w:sz="2" w:space="0" w:color="DFE1E6"/>
+              <w:bottom w:val="single" w:sz="6" w:space="0" w:color="DFE1E6"/>
+              <w:right w:val="single" w:sz="6" w:space="0" w:color="DFE1E6"/>
+            </w:tcBorders>
+            <w:tcMar>
+              <w:top w:w="150" w:type="dxa"/>
+              <w:left w:w="150" w:type="dxa"/>
+              <w:bottom w:w="150" w:type="dxa"/>
+              <w:right w:w="150" w:type="dxa"/>
+            </w:tcMar>
+            <w:hideMark/>
+          </w:tcPr>
+          <w:p>
+            <w:hyperlink r:id="rId22" w:history="1">
+              <w:r>
+                <w:rPr>
+                  <w:rStyle w:val="Hyperlink"/>
+                  <w:b/>
+                  <w:bCs/>
+                  <w:color w:val="3572B0"/>
+                </w:rPr>
+                <w:t>Update from the remote repository</w:t>
+              </w:r>
+            </w:hyperlink>
+          </w:p>
+        </w:tc>
+        <w:tc>
+          <w:tcPr>
+            <w:tcW w:w="0" w:type="auto"/>
+            <w:tcBorders>
+              <w:top w:val="single" w:sz="2" w:space="0" w:color="DFE1E6"/>
+              <w:left w:val="single" w:sz="2" w:space="0" w:color="DFE1E6"/>
+              <w:bottom w:val="single" w:sz="6" w:space="0" w:color="DFE1E6"/>
+              <w:right w:val="single" w:sz="6" w:space="0" w:color="DFE1E6"/>
+            </w:tcBorders>
+            <w:tcMar>
+              <w:top w:w="150" w:type="dxa"/>
+              <w:left w:w="150" w:type="dxa"/>
+              <w:bottom w:w="150" w:type="dxa"/>
+              <w:right w:w="150" w:type="dxa"/>
+            </w:tcMar>
+            <w:hideMark/>
+          </w:tcPr>
+          <w:p>
+            <w:r>
+              <w:t>Fetch and merge changes on the remote server to your working directory:</w:t>
+            </w:r>
+          </w:p>
+        </w:tc>
+        <w:tc>
+          <w:tcPr>
+            <w:tcW w:w="0" w:type="auto"/>
+            <w:tcBorders>
+              <w:top w:val="single" w:sz="2" w:space="0" w:color="DFE1E6"/>
+              <w:left w:val="single" w:sz="2" w:space="0" w:color="DFE1E6"/>
+              <w:bottom w:val="single" w:sz="6" w:space="0" w:color="DFE1E6"/>
+              <w:right w:val="single" w:sz="2" w:space="0" w:color="DFE1E6"/>
+            </w:tcBorders>
+            <w:tcMar>
+              <w:top w:w="150" w:type="dxa"/>
+              <w:left w:w="150" w:type="dxa"/>
+              <w:bottom w:w="150" w:type="dxa"/>
+              <w:right w:w="150" w:type="dxa"/>
+            </w:tcMar>
+            <w:hideMark/>
+          </w:tcPr>
+          <w:p>
+            <w:r>
+              <w:rPr>
+                <w:rStyle w:val="HTMLCode"/>
+                <w:rFonts w:ascii="Courier" w:eastAsiaTheme="minorHAnsi" w:hAnsi="Courier"/>
+              </w:rPr>
+              <w:t>git pull</w:t>
+            </w:r>
+          </w:p>
+        </w:tc>
+      </w:tr>
+      <w:tr>
+        <w:trPr>
+          <w:tblCellSpacing w:w="15" w:type="dxa"/>
+        </w:trPr>
+        <w:tc>
+          <w:tcPr>
+            <w:tcW w:w="0" w:type="auto"/>
+            <w:vMerge/>
+            <w:tcBorders>
+              <w:top w:val="single" w:sz="2" w:space="0" w:color="DFE1E6"/>
+              <w:left w:val="single" w:sz="2" w:space="0" w:color="DFE1E6"/>
+              <w:bottom w:val="single" w:sz="6" w:space="0" w:color="DFE1E6"/>
+              <w:right w:val="single" w:sz="6" w:space="0" w:color="DFE1E6"/>
+            </w:tcBorders>
+            <w:vAlign w:val="center"/>
+            <w:hideMark/>
+          </w:tcPr>
+          <w:p>
+            <w:pPr>
+              <w:rPr>
+                <w:sz w:val="24"/>
+                <w:szCs w:val="24"/>
+              </w:rPr>
+            </w:pPr>
+          </w:p>
+        </w:tc>
+        <w:tc>
+          <w:tcPr>
+            <w:tcW w:w="0" w:type="auto"/>
+            <w:tcBorders>
+              <w:top w:val="single" w:sz="2" w:space="0" w:color="DFE1E6"/>
+              <w:left w:val="single" w:sz="2" w:space="0" w:color="DFE1E6"/>
+              <w:bottom w:val="single" w:sz="6" w:space="0" w:color="DFE1E6"/>
+              <w:right w:val="single" w:sz="6" w:space="0" w:color="DFE1E6"/>
+            </w:tcBorders>
+            <w:tcMar>
+              <w:top w:w="150" w:type="dxa"/>
+              <w:left w:w="150" w:type="dxa"/>
+              <w:bottom w:w="150" w:type="dxa"/>
+              <w:right w:w="150" w:type="dxa"/>
+            </w:tcMar>
+            <w:hideMark/>
+          </w:tcPr>
+          <w:p>
+            <w:r>
+              <w:t>To merge a different branch into your active branch:</w:t>
+            </w:r>
+          </w:p>
+        </w:tc>
+        <w:tc>
+          <w:tcPr>
+            <w:tcW w:w="0" w:type="auto"/>
+            <w:tcBorders>
+              <w:top w:val="single" w:sz="2" w:space="0" w:color="DFE1E6"/>
+              <w:left w:val="single" w:sz="2" w:space="0" w:color="DFE1E6"/>
+              <w:bottom w:val="single" w:sz="6" w:space="0" w:color="DFE1E6"/>
+              <w:right w:val="single" w:sz="2" w:space="0" w:color="DFE1E6"/>
+            </w:tcBorders>
+            <w:tcMar>
+              <w:top w:w="150" w:type="dxa"/>
+              <w:left w:w="150" w:type="dxa"/>
+              <w:bottom w:w="150" w:type="dxa"/>
+              <w:right w:w="150" w:type="dxa"/>
+            </w:tcMar>
+            <w:hideMark/>
+          </w:tcPr>
+          <w:p>
+            <w:pPr>
+              <w:pStyle w:val="HTMLPreformatted"/>
+            </w:pPr>
+            <w:r>
+              <w:t>git merge &lt;</w:t>
+            </w:r>
+            <w:proofErr w:type="spellStart"/>
+            <w:r>
+              <w:t>branchname</w:t>
+            </w:r>
+            <w:proofErr w:type="spellEnd"/>
+            <w:r>
+              <w:t>&gt;</w:t>
+            </w:r>
+          </w:p>
+        </w:tc>
+      </w:tr>
+      <w:tr>
+        <w:trPr>
+          <w:tblCellSpacing w:w="15" w:type="dxa"/>
+        </w:trPr>
+        <w:tc>
+          <w:tcPr>
+            <w:tcW w:w="0" w:type="auto"/>
+            <w:vMerge/>
+            <w:tcBorders>
+              <w:top w:val="single" w:sz="2" w:space="0" w:color="DFE1E6"/>
+              <w:left w:val="single" w:sz="2" w:space="0" w:color="DFE1E6"/>
+              <w:bottom w:val="single" w:sz="6" w:space="0" w:color="DFE1E6"/>
+              <w:right w:val="single" w:sz="6" w:space="0" w:color="DFE1E6"/>
+            </w:tcBorders>
+            <w:vAlign w:val="center"/>
+            <w:hideMark/>
+          </w:tcPr>
+          <w:p>
+            <w:pPr>
+              <w:rPr>
+                <w:sz w:val="24"/>
+                <w:szCs w:val="24"/>
+              </w:rPr>
+            </w:pPr>
+          </w:p>
+        </w:tc>
+        <w:tc>
+          <w:tcPr>
+            <w:tcW w:w="0" w:type="auto"/>
+            <w:tcBorders>
+              <w:top w:val="single" w:sz="2" w:space="0" w:color="DFE1E6"/>
+              <w:left w:val="single" w:sz="2" w:space="0" w:color="DFE1E6"/>
+              <w:bottom w:val="single" w:sz="6" w:space="0" w:color="DFE1E6"/>
+              <w:right w:val="single" w:sz="6" w:space="0" w:color="DFE1E6"/>
+            </w:tcBorders>
+            <w:tcMar>
+              <w:top w:w="150" w:type="dxa"/>
+              <w:left w:w="150" w:type="dxa"/>
+              <w:bottom w:w="150" w:type="dxa"/>
+              <w:right w:w="150" w:type="dxa"/>
+            </w:tcMar>
+            <w:hideMark/>
+          </w:tcPr>
+          <w:p>
+            <w:r>
+              <w:t>View all the merge conflicts:</w:t>
+            </w:r>
+          </w:p>
+          <w:p>
+            <w:pPr>
+              <w:pStyle w:val="NormalWeb"/>
+              <w:spacing w:before="0" w:beforeAutospacing="0" w:after="0" w:afterAutospacing="0"/>
+            </w:pPr>
+            <w:r>
+              <w:t>View the conflicts against the base file:</w:t>
+            </w:r>
+          </w:p>
+          <w:p>
+            <w:pPr>
+              <w:pStyle w:val="NormalWeb"/>
+              <w:spacing w:before="180" w:beforeAutospacing="0" w:after="0" w:afterAutospacing="0"/>
+            </w:pPr>
+            <w:r>
+              <w:t>Preview changes, before merging:</w:t>
+            </w:r>
+          </w:p>
+        </w:tc>
+        <w:tc>
+          <w:tcPr>
+            <w:tcW w:w="0" w:type="auto"/>
+            <w:tcBorders>
+              <w:top w:val="single" w:sz="2" w:space="0" w:color="DFE1E6"/>
+              <w:left w:val="single" w:sz="2" w:space="0" w:color="DFE1E6"/>
+              <w:bottom w:val="single" w:sz="6" w:space="0" w:color="DFE1E6"/>
+              <w:right w:val="single" w:sz="2" w:space="0" w:color="DFE1E6"/>
+            </w:tcBorders>
+            <w:tcMar>
+              <w:top w:w="150" w:type="dxa"/>
+              <w:left w:w="150" w:type="dxa"/>
+              <w:bottom w:w="150" w:type="dxa"/>
+              <w:right w:w="150" w:type="dxa"/>
+            </w:tcMar>
+            <w:hideMark/>
+          </w:tcPr>
+          <w:p>
+            <w:r>
+              <w:rPr>
+                <w:rStyle w:val="HTMLCode"/>
+                <w:rFonts w:ascii="Courier" w:eastAsiaTheme="minorHAnsi" w:hAnsi="Courier"/>
+              </w:rPr>
+              <w:t>git diff</w:t>
+            </w:r>
+          </w:p>
+          <w:p>
+            <w:pPr>
+              <w:pStyle w:val="NormalWeb"/>
+              <w:spacing w:before="180" w:beforeAutospacing="0" w:after="0" w:afterAutospacing="0"/>
+            </w:pPr>
+            <w:r>
+              <w:rPr>
+                <w:rStyle w:val="HTMLCode"/>
+                <w:rFonts w:ascii="Courier" w:hAnsi="Courier"/>
+              </w:rPr>
+              <w:t>git diff --base &lt;filename&gt;</w:t>
+            </w:r>
+          </w:p>
+          <w:p>
+            <w:pPr>
+              <w:pStyle w:val="HTMLPreformatted"/>
+              <w:spacing w:before="180"/>
+            </w:pPr>
+            <w:r>
+              <w:t>git diff &lt;</w:t>
+            </w:r>
+            <w:proofErr w:type="spellStart"/>
+            <w:r>
+              <w:t>sourcebranch</w:t>
+            </w:r>
+            <w:proofErr w:type="spellEnd"/>
+            <w:r>
+              <w:t>&gt; &lt;</w:t>
+            </w:r>
+            <w:proofErr w:type="spellStart"/>
+            <w:r>
+              <w:t>targetbranch</w:t>
+            </w:r>
+            <w:proofErr w:type="spellEnd"/>
+            <w:r>
+              <w:t>&gt;</w:t>
+            </w:r>
+          </w:p>
+        </w:tc>
+      </w:tr>
+      <w:tr>
+        <w:trPr>
+          <w:tblCellSpacing w:w="15" w:type="dxa"/>
+        </w:trPr>
+        <w:tc>
+          <w:tcPr>
+            <w:tcW w:w="0" w:type="auto"/>
+            <w:vMerge/>
+            <w:tcBorders>
+              <w:top w:val="single" w:sz="2" w:space="0" w:color="DFE1E6"/>
+              <w:left w:val="single" w:sz="2" w:space="0" w:color="DFE1E6"/>
+              <w:bottom w:val="single" w:sz="6" w:space="0" w:color="DFE1E6"/>
+              <w:right w:val="single" w:sz="6" w:space="0" w:color="DFE1E6"/>
+            </w:tcBorders>
+            <w:vAlign w:val="center"/>
+            <w:hideMark/>
+          </w:tcPr>
+          <w:p>
+            <w:pPr>
+              <w:rPr>
+                <w:sz w:val="24"/>
+                <w:szCs w:val="24"/>
+              </w:rPr>
+            </w:pPr>
+          </w:p>
+        </w:tc>
+        <w:tc>
+          <w:tcPr>
+            <w:tcW w:w="0" w:type="auto"/>
+            <w:tcBorders>
+              <w:top w:val="single" w:sz="2" w:space="0" w:color="DFE1E6"/>
+              <w:left w:val="single" w:sz="2" w:space="0" w:color="DFE1E6"/>
+              <w:bottom w:val="single" w:sz="6" w:space="0" w:color="DFE1E6"/>
+              <w:right w:val="single" w:sz="6" w:space="0" w:color="DFE1E6"/>
+            </w:tcBorders>
+            <w:tcMar>
+              <w:top w:w="150" w:type="dxa"/>
+              <w:left w:w="150" w:type="dxa"/>
+              <w:bottom w:w="150" w:type="dxa"/>
+              <w:right w:w="150" w:type="dxa"/>
+            </w:tcMar>
+            <w:hideMark/>
+          </w:tcPr>
+          <w:p>
+            <w:r>
+              <w:t>After you have manually resolved any conflicts, you mark the changed file:</w:t>
+            </w:r>
+          </w:p>
+        </w:tc>
+        <w:tc>
+          <w:tcPr>
+            <w:tcW w:w="0" w:type="auto"/>
+            <w:tcBorders>
+              <w:top w:val="single" w:sz="2" w:space="0" w:color="DFE1E6"/>
+              <w:left w:val="single" w:sz="2" w:space="0" w:color="DFE1E6"/>
+              <w:bottom w:val="single" w:sz="6" w:space="0" w:color="DFE1E6"/>
+              <w:right w:val="single" w:sz="2" w:space="0" w:color="DFE1E6"/>
+            </w:tcBorders>
+            <w:tcMar>
+              <w:top w:w="150" w:type="dxa"/>
+              <w:left w:w="150" w:type="dxa"/>
+              <w:bottom w:w="150" w:type="dxa"/>
+              <w:right w:w="150" w:type="dxa"/>
+            </w:tcMar>
+            <w:hideMark/>
+          </w:tcPr>
+          <w:p>
+            <w:pPr>
+              <w:pStyle w:val="HTMLPreformatted"/>
+            </w:pPr>
+            <w:r>
+              <w:t>git add &lt;filename&gt;</w:t>
+            </w:r>
+          </w:p>
+        </w:tc>
+      </w:tr>
+      <w:tr>
+        <w:trPr>
+          <w:tblCellSpacing w:w="15" w:type="dxa"/>
+        </w:trPr>
+        <w:tc>
+          <w:tcPr>
+            <w:tcW w:w="0" w:type="auto"/>
+            <w:vMerge w:val="restart"/>
+            <w:tcBorders>
+              <w:top w:val="single" w:sz="2" w:space="0" w:color="DFE1E6"/>
+              <w:left w:val="single" w:sz="2" w:space="0" w:color="DFE1E6"/>
+              <w:bottom w:val="single" w:sz="6" w:space="0" w:color="DFE1E6"/>
+              <w:right w:val="single" w:sz="6" w:space="0" w:color="DFE1E6"/>
+            </w:tcBorders>
+            <w:tcMar>
+              <w:top w:w="150" w:type="dxa"/>
+              <w:left w:w="150" w:type="dxa"/>
+              <w:bottom w:w="150" w:type="dxa"/>
+              <w:right w:w="150" w:type="dxa"/>
+            </w:tcMar>
+            <w:hideMark/>
+          </w:tcPr>
+          <w:p>
+            <w:r>
+              <w:rPr>
+                <w:rStyle w:val="Strong"/>
+              </w:rPr>
+              <w:t>Tags</w:t>
+            </w:r>
+          </w:p>
+        </w:tc>
+        <w:tc>
+          <w:tcPr>
+            <w:tcW w:w="0" w:type="auto"/>
+            <w:tcBorders>
+              <w:top w:val="single" w:sz="2" w:space="0" w:color="DFE1E6"/>
+              <w:left w:val="single" w:sz="2" w:space="0" w:color="DFE1E6"/>
+              <w:bottom w:val="single" w:sz="6" w:space="0" w:color="DFE1E6"/>
+              <w:right w:val="single" w:sz="6" w:space="0" w:color="DFE1E6"/>
+            </w:tcBorders>
+            <w:tcMar>
+              <w:top w:w="150" w:type="dxa"/>
+              <w:left w:w="150" w:type="dxa"/>
+              <w:bottom w:w="150" w:type="dxa"/>
+              <w:right w:w="150" w:type="dxa"/>
+            </w:tcMar>
+            <w:hideMark/>
+          </w:tcPr>
+          <w:p>
+            <w:r>
+              <w:t>You can use tagging to mark a significant changeset, such as a release:</w:t>
+            </w:r>
+          </w:p>
+        </w:tc>
+        <w:tc>
+          <w:tcPr>
+            <w:tcW w:w="0" w:type="auto"/>
+            <w:tcBorders>
+              <w:top w:val="single" w:sz="2" w:space="0" w:color="DFE1E6"/>
+              <w:left w:val="single" w:sz="2" w:space="0" w:color="DFE1E6"/>
+              <w:bottom w:val="single" w:sz="6" w:space="0" w:color="DFE1E6"/>
+              <w:right w:val="single" w:sz="2" w:space="0" w:color="DFE1E6"/>
+            </w:tcBorders>
+            <w:tcMar>
+              <w:top w:w="150" w:type="dxa"/>
+              <w:left w:w="150" w:type="dxa"/>
+              <w:bottom w:w="150" w:type="dxa"/>
+              <w:right w:w="150" w:type="dxa"/>
+            </w:tcMar>
+            <w:hideMark/>
+          </w:tcPr>
+          <w:p>
+            <w:pPr>
+              <w:pStyle w:val="HTMLPreformatted"/>
+            </w:pPr>
+            <w:r>
+              <w:t>git tag 1.0.0 &lt;</w:t>
+            </w:r>
+            <w:proofErr w:type="spellStart"/>
+            <w:r>
+              <w:t>commitID</w:t>
+            </w:r>
+            <w:proofErr w:type="spellEnd"/>
+            <w:r>
+              <w:t>&gt;</w:t>
+            </w:r>
+          </w:p>
+        </w:tc>
+      </w:tr>
+      <w:tr>
+        <w:trPr>
+          <w:tblCellSpacing w:w="15" w:type="dxa"/>
+        </w:trPr>
+        <w:tc>
+          <w:tcPr>
+            <w:tcW w:w="0" w:type="auto"/>
+            <w:vMerge/>
+            <w:tcBorders>
+              <w:top w:val="single" w:sz="2" w:space="0" w:color="DFE1E6"/>
+              <w:left w:val="single" w:sz="2" w:space="0" w:color="DFE1E6"/>
+              <w:bottom w:val="single" w:sz="6" w:space="0" w:color="DFE1E6"/>
+              <w:right w:val="single" w:sz="6" w:space="0" w:color="DFE1E6"/>
+            </w:tcBorders>
+            <w:vAlign w:val="center"/>
+            <w:hideMark/>
+          </w:tcPr>
+          <w:p>
+            <w:pPr>
+              <w:rPr>
+                <w:sz w:val="24"/>
+                <w:szCs w:val="24"/>
+              </w:rPr>
+            </w:pPr>
+          </w:p>
+        </w:tc>
+        <w:tc>
+          <w:tcPr>
+            <w:tcW w:w="0" w:type="auto"/>
+            <w:tcBorders>
+              <w:top w:val="single" w:sz="2" w:space="0" w:color="DFE1E6"/>
+              <w:left w:val="single" w:sz="2" w:space="0" w:color="DFE1E6"/>
+              <w:bottom w:val="single" w:sz="6" w:space="0" w:color="DFE1E6"/>
+              <w:right w:val="single" w:sz="6" w:space="0" w:color="DFE1E6"/>
+            </w:tcBorders>
+            <w:tcMar>
+              <w:top w:w="150" w:type="dxa"/>
+              <w:left w:w="150" w:type="dxa"/>
+              <w:bottom w:w="150" w:type="dxa"/>
+              <w:right w:w="150" w:type="dxa"/>
+            </w:tcMar>
+            <w:hideMark/>
+          </w:tcPr>
+          <w:p>
+            <w:proofErr w:type="spellStart"/>
+            <w:r>
+              <w:t>CommitId</w:t>
+            </w:r>
+            <w:proofErr w:type="spellEnd"/>
+            <w:r>
+              <w:t xml:space="preserve"> is the leading characters of the changeset ID, up to 10, but must be unique. Get the ID using:</w:t>
+            </w:r>
+          </w:p>
+        </w:tc>
+        <w:tc>
+          <w:tcPr>
+            <w:tcW w:w="0" w:type="auto"/>
+            <w:tcBorders>
+              <w:top w:val="single" w:sz="2" w:space="0" w:color="DFE1E6"/>
+              <w:left w:val="single" w:sz="2" w:space="0" w:color="DFE1E6"/>
+              <w:bottom w:val="single" w:sz="6" w:space="0" w:color="DFE1E6"/>
+              <w:right w:val="single" w:sz="2" w:space="0" w:color="DFE1E6"/>
+            </w:tcBorders>
+            <w:tcMar>
+              <w:top w:w="150" w:type="dxa"/>
+              <w:left w:w="150" w:type="dxa"/>
+              <w:bottom w:w="150" w:type="dxa"/>
+              <w:right w:w="150" w:type="dxa"/>
+            </w:tcMar>
+            <w:hideMark/>
+          </w:tcPr>
+          <w:p>
+            <w:pPr>
+              <w:pStyle w:val="HTMLPreformatted"/>
+            </w:pPr>
+            <w:r>
+              <w:t>git log</w:t>
+            </w:r>
+          </w:p>
+        </w:tc>
+      </w:tr>
+      <w:tr>
+        <w:trPr>
+          <w:tblCellSpacing w:w="15" w:type="dxa"/>
+        </w:trPr>
+        <w:tc>
+          <w:tcPr>
+            <w:tcW w:w="0" w:type="auto"/>
+            <w:vMerge/>
+            <w:tcBorders>
+              <w:top w:val="single" w:sz="2" w:space="0" w:color="DFE1E6"/>
+              <w:left w:val="single" w:sz="2" w:space="0" w:color="DFE1E6"/>
+              <w:bottom w:val="single" w:sz="6" w:space="0" w:color="DFE1E6"/>
+              <w:right w:val="single" w:sz="6" w:space="0" w:color="DFE1E6"/>
+            </w:tcBorders>
+            <w:vAlign w:val="center"/>
+            <w:hideMark/>
+          </w:tcPr>
+          <w:p>
+            <w:pPr>
+              <w:rPr>
+                <w:sz w:val="24"/>
+                <w:szCs w:val="24"/>
+              </w:rPr>
+            </w:pPr>
+          </w:p>
+        </w:tc>
+        <w:tc>
+          <w:tcPr>
+            <w:tcW w:w="0" w:type="auto"/>
+            <w:tcBorders>
+              <w:top w:val="single" w:sz="2" w:space="0" w:color="DFE1E6"/>
+              <w:left w:val="single" w:sz="2" w:space="0" w:color="DFE1E6"/>
+              <w:bottom w:val="single" w:sz="6" w:space="0" w:color="DFE1E6"/>
+              <w:right w:val="single" w:sz="6" w:space="0" w:color="DFE1E6"/>
+            </w:tcBorders>
+            <w:tcMar>
+              <w:top w:w="150" w:type="dxa"/>
+              <w:left w:w="150" w:type="dxa"/>
+              <w:bottom w:w="150" w:type="dxa"/>
+              <w:right w:w="150" w:type="dxa"/>
+            </w:tcMar>
+            <w:hideMark/>
+          </w:tcPr>
+          <w:p>
+            <w:r>
+              <w:t>Push all tags to remote repository:</w:t>
+            </w:r>
+          </w:p>
+        </w:tc>
+        <w:tc>
+          <w:tcPr>
+            <w:tcW w:w="0" w:type="auto"/>
+            <w:tcBorders>
+              <w:top w:val="single" w:sz="2" w:space="0" w:color="DFE1E6"/>
+              <w:left w:val="single" w:sz="2" w:space="0" w:color="DFE1E6"/>
+              <w:bottom w:val="single" w:sz="6" w:space="0" w:color="DFE1E6"/>
+              <w:right w:val="single" w:sz="2" w:space="0" w:color="DFE1E6"/>
+            </w:tcBorders>
+            <w:tcMar>
+              <w:top w:w="150" w:type="dxa"/>
+              <w:left w:w="150" w:type="dxa"/>
+              <w:bottom w:w="150" w:type="dxa"/>
+              <w:right w:w="150" w:type="dxa"/>
+            </w:tcMar>
+            <w:hideMark/>
+          </w:tcPr>
+          <w:p>
+            <w:pPr>
+              <w:pStyle w:val="HTMLPreformatted"/>
+            </w:pPr>
+            <w:r>
+              <w:t>git push --tags origin</w:t>
+            </w:r>
+          </w:p>
+        </w:tc>
+      </w:tr>
+      <w:tr>
+        <w:trPr>
+          <w:tblCellSpacing w:w="15" w:type="dxa"/>
+        </w:trPr>
+        <w:tc>
+          <w:tcPr>
+            <w:tcW w:w="0" w:type="auto"/>
+            <w:vMerge w:val="restart"/>
+            <w:tcBorders>
+              <w:top w:val="single" w:sz="2" w:space="0" w:color="DFE1E6"/>
+              <w:left w:val="single" w:sz="2" w:space="0" w:color="DFE1E6"/>
+              <w:bottom w:val="single" w:sz="6" w:space="0" w:color="DFE1E6"/>
+              <w:right w:val="single" w:sz="6" w:space="0" w:color="DFE1E6"/>
+            </w:tcBorders>
+            <w:tcMar>
+              <w:top w:w="150" w:type="dxa"/>
+              <w:left w:w="150" w:type="dxa"/>
+              <w:bottom w:w="150" w:type="dxa"/>
+              <w:right w:w="150" w:type="dxa"/>
+            </w:tcMar>
+            <w:hideMark/>
+          </w:tcPr>
+          <w:p>
+            <w:hyperlink r:id="rId23" w:history="1">
+              <w:r>
+                <w:rPr>
+                  <w:rStyle w:val="Hyperlink"/>
+                  <w:b/>
+                  <w:bCs/>
+                  <w:color w:val="3572B0"/>
+                </w:rPr>
+                <w:t>Undo local changes</w:t>
+              </w:r>
+            </w:hyperlink>
+          </w:p>
+        </w:tc>
+        <w:tc>
+          <w:tcPr>
+            <w:tcW w:w="0" w:type="auto"/>
+            <w:tcBorders>
+              <w:top w:val="single" w:sz="2" w:space="0" w:color="DFE1E6"/>
+              <w:left w:val="single" w:sz="2" w:space="0" w:color="DFE1E6"/>
+              <w:bottom w:val="single" w:sz="6" w:space="0" w:color="DFE1E6"/>
+              <w:right w:val="single" w:sz="6" w:space="0" w:color="DFE1E6"/>
+            </w:tcBorders>
+            <w:tcMar>
+              <w:top w:w="150" w:type="dxa"/>
+              <w:left w:w="150" w:type="dxa"/>
+              <w:bottom w:w="150" w:type="dxa"/>
+              <w:right w:w="150" w:type="dxa"/>
+            </w:tcMar>
+            <w:hideMark/>
+          </w:tcPr>
+          <w:p>
+            <w:r>
+              <w:t>If you mess up, you can replace the changes in your working tree with the last content in head:</w:t>
+            </w:r>
+          </w:p>
+          <w:p>
+            <w:pPr>
+              <w:pStyle w:val="NormalWeb"/>
+              <w:spacing w:before="0" w:beforeAutospacing="0" w:after="0" w:afterAutospacing="0"/>
+            </w:pPr>
+            <w:r>
+              <w:lastRenderedPageBreak/>
+              <w:t>Changes already added to the index, as well as new files, will be kept.</w:t>
+            </w:r>
+          </w:p>
+        </w:tc>
+        <w:tc>
+          <w:tcPr>
+            <w:tcW w:w="0" w:type="auto"/>
+            <w:tcBorders>
+              <w:top w:val="single" w:sz="2" w:space="0" w:color="DFE1E6"/>
+              <w:left w:val="single" w:sz="2" w:space="0" w:color="DFE1E6"/>
+              <w:bottom w:val="single" w:sz="6" w:space="0" w:color="DFE1E6"/>
+              <w:right w:val="single" w:sz="2" w:space="0" w:color="DFE1E6"/>
+            </w:tcBorders>
+            <w:tcMar>
+              <w:top w:w="150" w:type="dxa"/>
+              <w:left w:w="150" w:type="dxa"/>
+              <w:bottom w:w="150" w:type="dxa"/>
+              <w:right w:w="150" w:type="dxa"/>
+            </w:tcMar>
+            <w:hideMark/>
+          </w:tcPr>
+          <w:p>
+            <w:pPr>
+              <w:pStyle w:val="HTMLPreformatted"/>
+            </w:pPr>
+            <w:r>
+              <w:lastRenderedPageBreak/>
+              <w:t>git checkout -- &lt;filename&gt;</w:t>
+            </w:r>
+          </w:p>
+        </w:tc>
+      </w:tr>
+      <w:tr>
+        <w:trPr>
+          <w:tblCellSpacing w:w="15" w:type="dxa"/>
+        </w:trPr>
+        <w:tc>
+          <w:tcPr>
+            <w:tcW w:w="0" w:type="auto"/>
+            <w:vMerge/>
+            <w:tcBorders>
+              <w:top w:val="single" w:sz="2" w:space="0" w:color="DFE1E6"/>
+              <w:left w:val="single" w:sz="2" w:space="0" w:color="DFE1E6"/>
+              <w:bottom w:val="single" w:sz="6" w:space="0" w:color="DFE1E6"/>
+              <w:right w:val="single" w:sz="6" w:space="0" w:color="DFE1E6"/>
+            </w:tcBorders>
+            <w:vAlign w:val="center"/>
+            <w:hideMark/>
+          </w:tcPr>
+          <w:p>
+            <w:pPr>
+              <w:rPr>
+                <w:sz w:val="24"/>
+                <w:szCs w:val="24"/>
+              </w:rPr>
+            </w:pPr>
+          </w:p>
+        </w:tc>
+        <w:tc>
+          <w:tcPr>
+            <w:tcW w:w="0" w:type="auto"/>
+            <w:tcBorders>
+              <w:top w:val="single" w:sz="2" w:space="0" w:color="DFE1E6"/>
+              <w:left w:val="single" w:sz="2" w:space="0" w:color="DFE1E6"/>
+              <w:bottom w:val="single" w:sz="6" w:space="0" w:color="DFE1E6"/>
+              <w:right w:val="single" w:sz="6" w:space="0" w:color="DFE1E6"/>
+            </w:tcBorders>
+            <w:tcMar>
+              <w:top w:w="150" w:type="dxa"/>
+              <w:left w:w="150" w:type="dxa"/>
+              <w:bottom w:w="150" w:type="dxa"/>
+              <w:right w:w="150" w:type="dxa"/>
+            </w:tcMar>
+            <w:hideMark/>
+          </w:tcPr>
+          <w:p>
+            <w:r>
+              <w:t>Instead, to drop all your local changes and commits, fetch the latest history from the server and point your local master branch at it, do this:</w:t>
+            </w:r>
+          </w:p>
+        </w:tc>
+        <w:tc>
+          <w:tcPr>
+            <w:tcW w:w="0" w:type="auto"/>
+            <w:tcBorders>
+              <w:top w:val="single" w:sz="2" w:space="0" w:color="DFE1E6"/>
+              <w:left w:val="single" w:sz="2" w:space="0" w:color="DFE1E6"/>
+              <w:bottom w:val="single" w:sz="6" w:space="0" w:color="DFE1E6"/>
+              <w:right w:val="single" w:sz="2" w:space="0" w:color="DFE1E6"/>
+            </w:tcBorders>
+            <w:tcMar>
+              <w:top w:w="150" w:type="dxa"/>
+              <w:left w:w="150" w:type="dxa"/>
+              <w:bottom w:w="150" w:type="dxa"/>
+              <w:right w:w="150" w:type="dxa"/>
+            </w:tcMar>
+            <w:hideMark/>
+          </w:tcPr>
+          <w:p>
+            <w:pPr>
+              <w:pStyle w:val="HTMLPreformatted"/>
+            </w:pPr>
+            <w:r>
+              <w:t>git fetch origin</w:t>
+            </w:r>
+          </w:p>
+          <w:p>
+            <w:pPr>
+              <w:pStyle w:val="HTMLPreformatted"/>
+            </w:pPr>
+          </w:p>
+          <w:p>
+            <w:pPr>
+              <w:pStyle w:val="HTMLPreformatted"/>
+            </w:pPr>
+            <w:r>
+              <w:t>git reset --hard origin/master</w:t>
+            </w:r>
+          </w:p>
+        </w:tc>
+      </w:tr>
+      <w:tr>
+        <w:trPr>
+          <w:tblCellSpacing w:w="15" w:type="dxa"/>
+        </w:trPr>
+        <w:tc>
+          <w:tcPr>
+            <w:tcW w:w="0" w:type="auto"/>
+            <w:tcBorders>
+              <w:top w:val="single" w:sz="2" w:space="0" w:color="DFE1E6"/>
+              <w:left w:val="single" w:sz="2" w:space="0" w:color="DFE1E6"/>
+              <w:bottom w:val="single" w:sz="2" w:space="0" w:color="DFE1E6"/>
+              <w:right w:val="single" w:sz="6" w:space="0" w:color="DFE1E6"/>
+            </w:tcBorders>
+            <w:tcMar>
+              <w:top w:w="150" w:type="dxa"/>
+              <w:left w:w="150" w:type="dxa"/>
+              <w:bottom w:w="150" w:type="dxa"/>
+              <w:right w:w="150" w:type="dxa"/>
+            </w:tcMar>
+            <w:hideMark/>
+          </w:tcPr>
+          <w:p>
+            <w:r>
+              <w:rPr>
+                <w:rStyle w:val="Strong"/>
+                <w:color w:val="000000"/>
+              </w:rPr>
+              <w:t>Search</w:t>
+            </w:r>
+          </w:p>
+        </w:tc>
+        <w:tc>
+          <w:tcPr>
+            <w:tcW w:w="0" w:type="auto"/>
+            <w:tcBorders>
+              <w:top w:val="single" w:sz="2" w:space="0" w:color="DFE1E6"/>
+              <w:left w:val="single" w:sz="2" w:space="0" w:color="DFE1E6"/>
+              <w:bottom w:val="single" w:sz="2" w:space="0" w:color="DFE1E6"/>
+              <w:right w:val="single" w:sz="6" w:space="0" w:color="DFE1E6"/>
+            </w:tcBorders>
+            <w:tcMar>
+              <w:top w:w="150" w:type="dxa"/>
+              <w:left w:w="150" w:type="dxa"/>
+              <w:bottom w:w="150" w:type="dxa"/>
+              <w:right w:w="150" w:type="dxa"/>
+            </w:tcMar>
+            <w:hideMark/>
+          </w:tcPr>
+          <w:p>
+            <w:r>
+              <w:t>Search the working directory for </w:t>
+            </w:r>
+            <w:proofErr w:type="gramStart"/>
+            <w:r>
+              <w:rPr>
+                <w:rStyle w:val="HTMLCode"/>
+                <w:rFonts w:ascii="Courier" w:eastAsiaTheme="minorHAnsi" w:hAnsi="Courier"/>
+              </w:rPr>
+              <w:t>foo(</w:t>
+            </w:r>
+            <w:proofErr w:type="gramEnd"/>
+            <w:r>
+              <w:rPr>
+                <w:rStyle w:val="HTMLCode"/>
+                <w:rFonts w:ascii="Courier" w:eastAsiaTheme="minorHAnsi" w:hAnsi="Courier"/>
+              </w:rPr>
+              <w:t>)</w:t>
+            </w:r>
+            <w:r>
+              <w:t>:</w:t>
+            </w:r>
+          </w:p>
+        </w:tc>
+        <w:tc>
+          <w:tcPr>
+            <w:tcW w:w="0" w:type="auto"/>
+            <w:tcBorders>
+              <w:top w:val="single" w:sz="2" w:space="0" w:color="DFE1E6"/>
+              <w:left w:val="single" w:sz="2" w:space="0" w:color="DFE1E6"/>
+              <w:bottom w:val="single" w:sz="2" w:space="0" w:color="DFE1E6"/>
+              <w:right w:val="single" w:sz="2" w:space="0" w:color="DFE1E6"/>
+            </w:tcBorders>
+            <w:tcMar>
+              <w:top w:w="150" w:type="dxa"/>
+              <w:left w:w="150" w:type="dxa"/>
+              <w:bottom w:w="150" w:type="dxa"/>
+              <w:right w:w="150" w:type="dxa"/>
+            </w:tcMar>
+            <w:hideMark/>
+          </w:tcPr>
+          <w:p>
+            <w:r>
+              <w:rPr>
+                <w:rStyle w:val="HTMLCode"/>
+                <w:rFonts w:ascii="Courier" w:eastAsiaTheme="minorHAnsi" w:hAnsi="Courier"/>
+              </w:rPr>
+              <w:t>git grep "</w:t>
+            </w:r>
+            <w:proofErr w:type="gramStart"/>
+            <w:r>
+              <w:rPr>
+                <w:rStyle w:val="HTMLCode"/>
+                <w:rFonts w:ascii="Courier" w:eastAsiaTheme="minorHAnsi" w:hAnsi="Courier"/>
+              </w:rPr>
+              <w:t>foo(</w:t>
+            </w:r>
+            <w:proofErr w:type="gramEnd"/>
+            <w:r>
+              <w:rPr>
+                <w:rStyle w:val="HTMLCode"/>
+                <w:rFonts w:ascii="Courier" w:eastAsiaTheme="minorHAnsi" w:hAnsi="Courier"/>
+              </w:rPr>
+              <w:t>)"</w:t>
+            </w:r>
+          </w:p>
+        </w:tc>
+      </w:tr>
+    </w:tbl>
     <w:p>
       <w:pPr>
         <w:pStyle w:val="ListParagraph"/>
@@ -968,7 +3640,7 @@
   <w:abstractNum w:abstractNumId="1" w15:restartNumberingAfterBreak="0">
     <w:nsid w:val="47EA1682"/>
     <w:multiLevelType w:val="hybridMultilevel"/>
-    <w:tmpl w:val="7A4C3A2A"/>
+    <w:tmpl w:val="07E09D0E"/>
     <w:lvl w:ilvl="0" w:tplc="04090001">
       <w:start w:val="1"/>
       <w:numFmt w:val="bullet"/>
@@ -1488,6 +4160,7 @@
   <w:style w:type="character" w:default="1" w:styleId="DefaultParagraphFont">
     <w:name w:val="Default Paragraph Font"/>
     <w:uiPriority w:val="1"/>
+    <w:semiHidden/>
     <w:unhideWhenUsed/>
   </w:style>
   <w:style w:type="table" w:default="1" w:styleId="TableNormal">
@@ -1558,6 +4231,94 @@
     <w:rPr>
       <w:color w:val="605E5C"/>
       <w:shd w:val="clear" w:color="auto" w:fill="E1DFDD"/>
+    </w:rPr>
+  </w:style>
+  <w:style w:type="character" w:styleId="Strong">
+    <w:name w:val="Strong"/>
+    <w:basedOn w:val="DefaultParagraphFont"/>
+    <w:uiPriority w:val="22"/>
+    <w:qFormat/>
+    <w:rsid w:val="002C3379"/>
+    <w:rPr>
+      <w:b/>
+      <w:bCs/>
+    </w:rPr>
+  </w:style>
+  <w:style w:type="paragraph" w:styleId="NormalWeb">
+    <w:name w:val="Normal (Web)"/>
+    <w:basedOn w:val="Normal"/>
+    <w:uiPriority w:val="99"/>
+    <w:semiHidden/>
+    <w:unhideWhenUsed/>
+    <w:rsid w:val="002C3379"/>
+    <w:pPr>
+      <w:spacing w:before="100" w:beforeAutospacing="1" w:after="100" w:afterAutospacing="1" w:line="240" w:lineRule="auto"/>
+    </w:pPr>
+    <w:rPr>
+      <w:rFonts w:ascii="Times New Roman" w:eastAsia="Times New Roman" w:hAnsi="Times New Roman" w:cs="Times New Roman"/>
+      <w:sz w:val="24"/>
+      <w:szCs w:val="24"/>
+    </w:rPr>
+  </w:style>
+  <w:style w:type="character" w:styleId="HTMLCode">
+    <w:name w:val="HTML Code"/>
+    <w:basedOn w:val="DefaultParagraphFont"/>
+    <w:uiPriority w:val="99"/>
+    <w:semiHidden/>
+    <w:unhideWhenUsed/>
+    <w:rsid w:val="002C3379"/>
+    <w:rPr>
+      <w:rFonts w:ascii="Courier New" w:eastAsia="Times New Roman" w:hAnsi="Courier New" w:cs="Courier New"/>
+      <w:sz w:val="20"/>
+      <w:szCs w:val="20"/>
+    </w:rPr>
+  </w:style>
+  <w:style w:type="paragraph" w:styleId="HTMLPreformatted">
+    <w:name w:val="HTML Preformatted"/>
+    <w:basedOn w:val="Normal"/>
+    <w:link w:val="HTMLPreformattedChar"/>
+    <w:uiPriority w:val="99"/>
+    <w:semiHidden/>
+    <w:unhideWhenUsed/>
+    <w:rsid w:val="002C3379"/>
+    <w:pPr>
+      <w:tabs>
+        <w:tab w:val="left" w:pos="916"/>
+        <w:tab w:val="left" w:pos="1832"/>
+        <w:tab w:val="left" w:pos="2748"/>
+        <w:tab w:val="left" w:pos="3664"/>
+        <w:tab w:val="left" w:pos="4580"/>
+        <w:tab w:val="left" w:pos="5496"/>
+        <w:tab w:val="left" w:pos="6412"/>
+        <w:tab w:val="left" w:pos="7328"/>
+        <w:tab w:val="left" w:pos="8244"/>
+        <w:tab w:val="left" w:pos="9160"/>
+        <w:tab w:val="left" w:pos="10076"/>
+        <w:tab w:val="left" w:pos="10992"/>
+        <w:tab w:val="left" w:pos="11908"/>
+        <w:tab w:val="left" w:pos="12824"/>
+        <w:tab w:val="left" w:pos="13740"/>
+        <w:tab w:val="left" w:pos="14656"/>
+      </w:tabs>
+      <w:spacing w:after="0" w:line="240" w:lineRule="auto"/>
+    </w:pPr>
+    <w:rPr>
+      <w:rFonts w:ascii="Courier New" w:eastAsia="Times New Roman" w:hAnsi="Courier New" w:cs="Courier New"/>
+      <w:sz w:val="20"/>
+      <w:szCs w:val="20"/>
+    </w:rPr>
+  </w:style>
+  <w:style w:type="character" w:customStyle="1" w:styleId="HTMLPreformattedChar">
+    <w:name w:val="HTML Preformatted Char"/>
+    <w:basedOn w:val="DefaultParagraphFont"/>
+    <w:link w:val="HTMLPreformatted"/>
+    <w:uiPriority w:val="99"/>
+    <w:semiHidden/>
+    <w:rsid w:val="002C3379"/>
+    <w:rPr>
+      <w:rFonts w:ascii="Courier New" w:eastAsia="Times New Roman" w:hAnsi="Courier New" w:cs="Courier New"/>
+      <w:sz w:val="20"/>
+      <w:szCs w:val="20"/>
     </w:rPr>
   </w:style>
 </w:styles>

</xml_diff>